<commit_message>
Updated section 2.2 with releavent details in accordance with the research question
</commit_message>
<xml_diff>
--- a/7COM1079_Final report.docx
+++ b/7COM1079_Final report.docx
@@ -192,7 +192,6 @@
         </w:rPr>
         <w:t xml:space="preserve">usiness </w:t>
       </w:r>
-      <w:proofErr w:type="gramStart"/>
       <w:r>
         <w:rPr>
           <w:rFonts w:ascii="Times New Roman" w:eastAsia="Times New Roman" w:hAnsi="Times New Roman" w:cs="Times New Roman"/>
@@ -231,16 +230,7 @@
           <w:b/>
           <w:bCs/>
         </w:rPr>
-        <w:t>elates</w:t>
-      </w:r>
-      <w:proofErr w:type="gramEnd"/>
-      <w:r>
-        <w:rPr>
-          <w:rFonts w:ascii="Times New Roman" w:eastAsia="Times New Roman" w:hAnsi="Times New Roman" w:cs="Times New Roman"/>
-          <w:b/>
-          <w:bCs/>
-        </w:rPr>
-        <w:t xml:space="preserve"> to </w:t>
+        <w:t xml:space="preserve">elates to </w:t>
       </w:r>
       <w:r>
         <w:rPr>
@@ -456,21 +446,7 @@
         <w:rPr>
           <w:rFonts w:ascii="Times New Roman" w:hAnsi="Times New Roman" w:cs="Times New Roman"/>
         </w:rPr>
-        <w:t xml:space="preserve">                      </w:t>
-      </w:r>
-      <w:proofErr w:type="spellStart"/>
-      <w:r>
-        <w:rPr>
-          <w:rFonts w:ascii="Times New Roman" w:hAnsi="Times New Roman" w:cs="Times New Roman"/>
-        </w:rPr>
-        <w:t>Mustehsin</w:t>
-      </w:r>
-      <w:proofErr w:type="spellEnd"/>
-      <w:r>
-        <w:rPr>
-          <w:rFonts w:ascii="Times New Roman" w:hAnsi="Times New Roman" w:cs="Times New Roman"/>
-        </w:rPr>
-        <w:t xml:space="preserve"> Nawaz (24149297)</w:t>
+        <w:t xml:space="preserve">                      Mustehsin Nawaz (24149297)</w:t>
       </w:r>
     </w:p>
     <w:p>
@@ -1002,31 +978,7 @@
               <w:lang w:val="en-GB"/>
               <w14:ligatures w14:val="standardContextual"/>
             </w:rPr>
-            <w:t>..</w:t>
-          </w:r>
-          <w:r>
-            <w:rPr>
-              <w:rFonts w:ascii="Times New Roman" w:eastAsiaTheme="minorHAnsi" w:hAnsi="Times New Roman" w:cs="Times New Roman"/>
-              <w:color w:val="auto"/>
-              <w:kern w:val="2"/>
-              <w:sz w:val="20"/>
-              <w:szCs w:val="20"/>
-              <w:lang w:val="en-GB"/>
-              <w14:ligatures w14:val="standardContextual"/>
-            </w:rPr>
-            <w:t>...................................................</w:t>
-          </w:r>
-          <w:r>
-            <w:rPr>
-              <w:rFonts w:ascii="Times New Roman" w:eastAsiaTheme="minorHAnsi" w:hAnsi="Times New Roman" w:cs="Times New Roman"/>
-              <w:color w:val="auto"/>
-              <w:kern w:val="2"/>
-              <w:sz w:val="20"/>
-              <w:szCs w:val="20"/>
-              <w:lang w:val="en-GB"/>
-              <w14:ligatures w14:val="standardContextual"/>
-            </w:rPr>
-            <w:t>.</w:t>
+            <w:t>......................................................</w:t>
           </w:r>
           <w:r>
             <w:rPr>
@@ -1112,19 +1064,7 @@
               <w:lang w:val="en-GB"/>
               <w14:ligatures w14:val="standardContextual"/>
             </w:rPr>
-            <w:t>....................................</w:t>
-          </w:r>
-          <w:r>
-            <w:rPr>
-              <w:rFonts w:ascii="Times New Roman" w:eastAsiaTheme="minorHAnsi" w:hAnsi="Times New Roman" w:cs="Times New Roman"/>
-              <w:color w:val="auto"/>
-              <w:kern w:val="2"/>
-              <w:sz w:val="20"/>
-              <w:szCs w:val="20"/>
-              <w:lang w:val="en-GB"/>
-              <w14:ligatures w14:val="standardContextual"/>
-            </w:rPr>
-            <w:t>.......4</w:t>
+            <w:t>...........................................4</w:t>
           </w:r>
         </w:p>
         <w:p>
@@ -1198,19 +1138,7 @@
               <w:lang w:val="en-GB"/>
               <w14:ligatures w14:val="standardContextual"/>
             </w:rPr>
-            <w:t>...........................</w:t>
-          </w:r>
-          <w:r>
-            <w:rPr>
-              <w:rFonts w:ascii="Times New Roman" w:eastAsiaTheme="minorHAnsi" w:hAnsi="Times New Roman" w:cs="Times New Roman"/>
-              <w:color w:val="auto"/>
-              <w:kern w:val="2"/>
-              <w:sz w:val="20"/>
-              <w:szCs w:val="20"/>
-              <w:lang w:val="en-GB"/>
-              <w14:ligatures w14:val="standardContextual"/>
-            </w:rPr>
-            <w:t>.....</w:t>
+            <w:t>................................</w:t>
           </w:r>
           <w:r>
             <w:rPr>
@@ -2894,21 +2822,7 @@
         <w:rPr>
           <w:rFonts w:ascii="Times New Roman" w:eastAsia="Times New Roman" w:hAnsi="Times New Roman" w:cs="Times New Roman"/>
         </w:rPr>
-        <w:t xml:space="preserve"> to evaluate whether distance from Melbourne's central business district </w:t>
-      </w:r>
-      <w:proofErr w:type="gramStart"/>
-      <w:r>
-        <w:rPr>
-          <w:rFonts w:ascii="Times New Roman" w:eastAsia="Times New Roman" w:hAnsi="Times New Roman" w:cs="Times New Roman"/>
-        </w:rPr>
-        <w:t>is connected with</w:t>
-      </w:r>
-      <w:proofErr w:type="gramEnd"/>
-      <w:r>
-        <w:rPr>
-          <w:rFonts w:ascii="Times New Roman" w:eastAsia="Times New Roman" w:hAnsi="Times New Roman" w:cs="Times New Roman"/>
-        </w:rPr>
-        <w:t xml:space="preserve"> residential property values.  The findings could assist homebuyers, investors, and urban planners</w:t>
+        <w:t xml:space="preserve"> to evaluate whether distance from Melbourne's central business district is connected with residential property values.  The findings could assist homebuyers, investors, and urban planners</w:t>
       </w:r>
       <w:r>
         <w:rPr>
@@ -3023,27 +2937,7 @@
           <w:lang w:val="en-US"/>
           <w14:ligatures w14:val="none"/>
         </w:rPr>
-        <w:t xml:space="preserve">Here </w:t>
-      </w:r>
-      <w:proofErr w:type="gramStart"/>
-      <w:r>
-        <w:rPr>
-          <w:rFonts w:ascii="Times New Roman" w:eastAsia="Times New Roman" w:hAnsi="Times New Roman" w:cs="Times New Roman"/>
-          <w:kern w:val="0"/>
-          <w:lang w:val="en-US"/>
-          <w14:ligatures w14:val="none"/>
-        </w:rPr>
-        <w:t>is</w:t>
-      </w:r>
-      <w:proofErr w:type="gramEnd"/>
-      <w:r>
-        <w:rPr>
-          <w:rFonts w:ascii="Times New Roman" w:eastAsia="Times New Roman" w:hAnsi="Times New Roman" w:cs="Times New Roman"/>
-          <w:kern w:val="0"/>
-          <w:lang w:val="en-US"/>
-          <w14:ligatures w14:val="none"/>
-        </w:rPr>
-        <w:t xml:space="preserve"> the top 5 rows and 6 most important columns in our dataset</w:t>
+        <w:t>Here is the top 5 rows and 6 most important columns in our dataset</w:t>
       </w:r>
     </w:p>
     <w:p>
@@ -3186,7 +3080,6 @@
                 <w:szCs w:val="20"/>
               </w:rPr>
             </w:pPr>
-            <w:proofErr w:type="spellStart"/>
             <w:r>
               <w:rPr>
                 <w:rFonts w:ascii="Times New Roman" w:eastAsia="Times New Roman" w:hAnsi="Times New Roman" w:cs="Times New Roman"/>
@@ -3197,7 +3090,6 @@
               </w:rPr>
               <w:t>Price_in_million</w:t>
             </w:r>
-            <w:proofErr w:type="spellEnd"/>
           </w:p>
         </w:tc>
         <w:tc>
@@ -4785,7 +4677,6 @@
     </w:p>
     <w:p>
       <w:pPr>
-        <w:pStyle w:val="ListParagraph"/>
         <w:ind w:left="1440"/>
         <w:jc w:val="both"/>
         <w:rPr>
@@ -4796,13 +4687,19 @@
         <w:rPr>
           <w:rFonts w:ascii="Times New Roman" w:eastAsia="Times New Roman" w:hAnsi="Times New Roman" w:cs="Times New Roman"/>
         </w:rPr>
-        <w:t>Most of the</w:t>
-      </w:r>
-      <w:r>
-        <w:rPr>
-          <w:rFonts w:ascii="Times New Roman" w:eastAsia="Times New Roman" w:hAnsi="Times New Roman" w:cs="Times New Roman"/>
-        </w:rPr>
-        <w:t xml:space="preserve"> Melbourne-specific research use pre-2020 or aggregated data, which may not reflect post-pandemic market behaviour, suburban expansion, or transportation changes.</w:t>
+        <w:t xml:space="preserve">A lot of the studies on Melbourne's property market rely on older data </w:t>
+      </w:r>
+      <w:r>
+        <w:rPr>
+          <w:rFonts w:ascii="Times New Roman" w:eastAsia="Times New Roman" w:hAnsi="Times New Roman" w:cs="Times New Roman"/>
+        </w:rPr>
+        <w:t xml:space="preserve">particularly </w:t>
+      </w:r>
+      <w:r>
+        <w:rPr>
+          <w:rFonts w:ascii="Times New Roman" w:eastAsia="Times New Roman" w:hAnsi="Times New Roman" w:cs="Times New Roman"/>
+        </w:rPr>
+        <w:t>before 2020</w:t>
       </w:r>
       <w:r>
         <w:rPr>
@@ -4814,78 +4711,61 @@
         <w:rPr>
           <w:rFonts w:ascii="Times New Roman" w:eastAsia="Times New Roman" w:hAnsi="Times New Roman" w:cs="Times New Roman"/>
         </w:rPr>
-        <w:t xml:space="preserve">This presents a major research gap that requires </w:t>
-      </w:r>
-      <w:r>
-        <w:rPr>
-          <w:rFonts w:ascii="Times New Roman" w:eastAsia="Times New Roman" w:hAnsi="Times New Roman" w:cs="Times New Roman"/>
-        </w:rPr>
-        <w:t>updated analysis</w:t>
-      </w:r>
-      <w:r>
-        <w:rPr>
-          <w:rFonts w:ascii="Times New Roman" w:eastAsia="Times New Roman" w:hAnsi="Times New Roman" w:cs="Times New Roman"/>
-        </w:rPr>
-        <w:t xml:space="preserve"> using current datasets. Our research subject is interesting because it </w:t>
-      </w:r>
-      <w:r>
-        <w:rPr>
-          <w:rFonts w:ascii="Times New Roman" w:eastAsia="Times New Roman" w:hAnsi="Times New Roman" w:cs="Times New Roman"/>
-        </w:rPr>
-        <w:t>analyses</w:t>
-      </w:r>
-      <w:r>
-        <w:rPr>
-          <w:rFonts w:ascii="Times New Roman" w:eastAsia="Times New Roman" w:hAnsi="Times New Roman" w:cs="Times New Roman"/>
-        </w:rPr>
-        <w:t xml:space="preserve"> whether the traditional urban economics principle—properties closer to the CBD are priced higher—is still applicable in Melbourne's current property market. The findings will benefit </w:t>
-      </w:r>
-      <w:r>
-        <w:rPr>
-          <w:rFonts w:ascii="Times New Roman" w:eastAsia="Times New Roman" w:hAnsi="Times New Roman" w:cs="Times New Roman"/>
-        </w:rPr>
-        <w:t>buyers, planners</w:t>
-      </w:r>
-      <w:r>
-        <w:rPr>
-          <w:rFonts w:ascii="Times New Roman" w:eastAsia="Times New Roman" w:hAnsi="Times New Roman" w:cs="Times New Roman"/>
-        </w:rPr>
-        <w:t xml:space="preserve"> and many more. Future research could include real-time accessibility measurements, transportation improvements, and </w:t>
-      </w:r>
-      <w:r>
-        <w:rPr>
-          <w:rFonts w:ascii="Times New Roman" w:eastAsia="Times New Roman" w:hAnsi="Times New Roman" w:cs="Times New Roman"/>
-        </w:rPr>
-        <w:t>neighbourhood</w:t>
-      </w:r>
-      <w:r>
-        <w:rPr>
-          <w:rFonts w:ascii="Times New Roman" w:eastAsia="Times New Roman" w:hAnsi="Times New Roman" w:cs="Times New Roman"/>
-        </w:rPr>
-        <w:t>-level geographical features.</w:t>
+        <w:t>or look at averages over long periods. This means they might miss how things have really changed since the pandemic, with people moving to different suburbs. Because of this, there's a real need for research that uses current information.</w:t>
       </w:r>
     </w:p>
     <w:p>
       <w:pPr>
         <w:ind w:left="1440"/>
-        <w:rPr>
-          <w:rFonts w:ascii="Times New Roman" w:eastAsia="Times New Roman" w:hAnsi="Times New Roman" w:cs="Times New Roman"/>
-        </w:rPr>
-      </w:pPr>
-      <w:r>
-        <w:rPr>
-          <w:rFonts w:ascii="Times New Roman" w:eastAsia="Times New Roman" w:hAnsi="Times New Roman" w:cs="Times New Roman"/>
-        </w:rPr>
-        <w:t xml:space="preserve"> </w:t>
-      </w:r>
-    </w:p>
-    <w:p>
-      <w:pPr>
-        <w:pStyle w:val="ListParagraph"/>
-        <w:numPr>
-          <w:ilvl w:val="0"/>
-          <w:numId w:val="33"/>
-        </w:numPr>
+        <w:jc w:val="both"/>
+        <w:rPr>
+          <w:rFonts w:ascii="Times New Roman" w:eastAsia="Times New Roman" w:hAnsi="Times New Roman" w:cs="Times New Roman"/>
+        </w:rPr>
+      </w:pPr>
+      <w:r>
+        <w:rPr>
+          <w:rFonts w:ascii="Times New Roman" w:eastAsia="Times New Roman" w:hAnsi="Times New Roman" w:cs="Times New Roman"/>
+        </w:rPr>
+        <w:t xml:space="preserve">Our project is interesting because we're testing a classic idea—that homes near the city centre are always more expensive—to see if it still holds true in today's Melbourne. Figuring this out would be </w:t>
+      </w:r>
+      <w:r>
+        <w:rPr>
+          <w:rFonts w:ascii="Times New Roman" w:eastAsia="Times New Roman" w:hAnsi="Times New Roman" w:cs="Times New Roman"/>
+        </w:rPr>
+        <w:t>useful</w:t>
+      </w:r>
+      <w:r>
+        <w:rPr>
+          <w:rFonts w:ascii="Times New Roman" w:eastAsia="Times New Roman" w:hAnsi="Times New Roman" w:cs="Times New Roman"/>
+        </w:rPr>
+        <w:t>, not just for people looking to buy a home, but also for city planners and policymakers.</w:t>
+      </w:r>
+    </w:p>
+    <w:p>
+      <w:pPr>
+        <w:ind w:left="1440"/>
+        <w:jc w:val="both"/>
+        <w:rPr>
+          <w:rFonts w:ascii="Times New Roman" w:eastAsia="Times New Roman" w:hAnsi="Times New Roman" w:cs="Times New Roman"/>
+        </w:rPr>
+      </w:pPr>
+      <w:r>
+        <w:rPr>
+          <w:rFonts w:ascii="Times New Roman" w:eastAsia="Times New Roman" w:hAnsi="Times New Roman" w:cs="Times New Roman"/>
+        </w:rPr>
+        <w:t xml:space="preserve">Looking ahead, future studies could build on this by using live traffic data, factoring in new train lines or road projects, and getting into more detail </w:t>
+      </w:r>
+      <w:r>
+        <w:rPr>
+          <w:rFonts w:ascii="Times New Roman" w:eastAsia="Times New Roman" w:hAnsi="Times New Roman" w:cs="Times New Roman"/>
+        </w:rPr>
+        <w:t>about real state trends in this particular city.</w:t>
+      </w:r>
+    </w:p>
+    <w:p>
+      <w:pPr>
+        <w:ind w:left="1440"/>
+        <w:jc w:val="both"/>
         <w:rPr>
           <w:rFonts w:ascii="Times New Roman" w:eastAsia="Times New Roman" w:hAnsi="Times New Roman" w:cs="Times New Roman"/>
           <w:b/>
@@ -5598,15 +5478,7 @@
         <w:t xml:space="preserve"> </w:t>
       </w:r>
       <w:r>
-        <w:t xml:space="preserve">and price is considerably right-skewed, showing that </w:t>
-      </w:r>
-      <w:proofErr w:type="gramStart"/>
-      <w:r>
-        <w:t>the majority of</w:t>
-      </w:r>
-      <w:proofErr w:type="gramEnd"/>
-      <w:r>
-        <w:t xml:space="preserve"> residences are within 10 </w:t>
+        <w:t xml:space="preserve">and price is considerably right-skewed, showing that the majority of residences are within 10 </w:t>
       </w:r>
       <w:r>
         <w:t>kilometres</w:t>
@@ -6165,21 +6037,7 @@
         <w:rPr>
           <w:rFonts w:ascii="Times New Roman" w:hAnsi="Times New Roman" w:cs="Times New Roman"/>
         </w:rPr>
-        <w:t>The null hypothesis is rejected based on the Pearson’s correlation p-value (p=0.0037&lt;0.05). This indicates a statistically significant though negative correlation between price and distance from the CBD (r=−0.088). The relationship suggests that as distance increases, price tends to decrease slightly. The 95% confidence interval [−0.</w:t>
-      </w:r>
-      <w:proofErr w:type="gramStart"/>
-      <w:r>
-        <w:rPr>
-          <w:rFonts w:ascii="Times New Roman" w:hAnsi="Times New Roman" w:cs="Times New Roman"/>
-        </w:rPr>
-        <w:t>146,−</w:t>
-      </w:r>
-      <w:proofErr w:type="gramEnd"/>
-      <w:r>
-        <w:rPr>
-          <w:rFonts w:ascii="Times New Roman" w:hAnsi="Times New Roman" w:cs="Times New Roman"/>
-        </w:rPr>
-        <w:t>0.029] does not include zero, supporting a true negative association</w:t>
+        <w:t>The null hypothesis is rejected based on the Pearson’s correlation p-value (p=0.0037&lt;0.05). This indicates a statistically significant though negative correlation between price and distance from the CBD (r=−0.088). The relationship suggests that as distance increases, price tends to decrease slightly. The 95% confidence interval [−0.146,−0.029] does not include zero, supporting a true negative association</w:t>
       </w:r>
       <w:r>
         <w:t>.</w:t>
@@ -7318,23 +7176,7 @@
           <w:rFonts w:ascii="Times New Roman" w:eastAsia="Times New Roman" w:hAnsi="Times New Roman" w:cs="Times New Roman"/>
           <w:color w:val="0D0D0D" w:themeColor="text1" w:themeTint="F2"/>
         </w:rPr>
-        <w:t>View(</w:t>
-      </w:r>
-      <w:proofErr w:type="spellStart"/>
-      <w:r>
-        <w:rPr>
-          <w:rFonts w:ascii="Times New Roman" w:eastAsia="Times New Roman" w:hAnsi="Times New Roman" w:cs="Times New Roman"/>
-          <w:color w:val="0D0D0D" w:themeColor="text1" w:themeTint="F2"/>
-        </w:rPr>
-        <w:t>melb_data</w:t>
-      </w:r>
-      <w:proofErr w:type="spellEnd"/>
-      <w:r>
-        <w:rPr>
-          <w:rFonts w:ascii="Times New Roman" w:eastAsia="Times New Roman" w:hAnsi="Times New Roman" w:cs="Times New Roman"/>
-          <w:color w:val="0D0D0D" w:themeColor="text1" w:themeTint="F2"/>
-        </w:rPr>
-        <w:t>)</w:t>
+        <w:t>View(melb_data)</w:t>
       </w:r>
     </w:p>
     <w:p>
@@ -7351,23 +7193,7 @@
           <w:rFonts w:ascii="Times New Roman" w:eastAsia="Times New Roman" w:hAnsi="Times New Roman" w:cs="Times New Roman"/>
           <w:color w:val="0D0D0D" w:themeColor="text1" w:themeTint="F2"/>
         </w:rPr>
-        <w:t>class(</w:t>
-      </w:r>
-      <w:proofErr w:type="spellStart"/>
-      <w:r>
-        <w:rPr>
-          <w:rFonts w:ascii="Times New Roman" w:eastAsia="Times New Roman" w:hAnsi="Times New Roman" w:cs="Times New Roman"/>
-          <w:color w:val="0D0D0D" w:themeColor="text1" w:themeTint="F2"/>
-        </w:rPr>
-        <w:t>melb_data$Date</w:t>
-      </w:r>
-      <w:proofErr w:type="spellEnd"/>
-      <w:r>
-        <w:rPr>
-          <w:rFonts w:ascii="Times New Roman" w:eastAsia="Times New Roman" w:hAnsi="Times New Roman" w:cs="Times New Roman"/>
-          <w:color w:val="0D0D0D" w:themeColor="text1" w:themeTint="F2"/>
-        </w:rPr>
-        <w:t>)</w:t>
+        <w:t>class(melb_data$Date)</w:t>
       </w:r>
     </w:p>
     <w:p>
@@ -7384,23 +7210,7 @@
           <w:rFonts w:ascii="Times New Roman" w:eastAsia="Times New Roman" w:hAnsi="Times New Roman" w:cs="Times New Roman"/>
           <w:color w:val="0D0D0D" w:themeColor="text1" w:themeTint="F2"/>
         </w:rPr>
-        <w:t>mean(</w:t>
-      </w:r>
-      <w:proofErr w:type="spellStart"/>
-      <w:r>
-        <w:rPr>
-          <w:rFonts w:ascii="Times New Roman" w:eastAsia="Times New Roman" w:hAnsi="Times New Roman" w:cs="Times New Roman"/>
-          <w:color w:val="0D0D0D" w:themeColor="text1" w:themeTint="F2"/>
-        </w:rPr>
-        <w:t>melb_data$Price</w:t>
-      </w:r>
-      <w:proofErr w:type="spellEnd"/>
-      <w:r>
-        <w:rPr>
-          <w:rFonts w:ascii="Times New Roman" w:eastAsia="Times New Roman" w:hAnsi="Times New Roman" w:cs="Times New Roman"/>
-          <w:color w:val="0D0D0D" w:themeColor="text1" w:themeTint="F2"/>
-        </w:rPr>
-        <w:t>)</w:t>
+        <w:t>mean(melb_data$Price)</w:t>
       </w:r>
     </w:p>
     <w:p>
@@ -7417,23 +7227,7 @@
           <w:rFonts w:ascii="Times New Roman" w:eastAsia="Times New Roman" w:hAnsi="Times New Roman" w:cs="Times New Roman"/>
           <w:color w:val="0D0D0D" w:themeColor="text1" w:themeTint="F2"/>
         </w:rPr>
-        <w:t>summary(</w:t>
-      </w:r>
-      <w:proofErr w:type="spellStart"/>
-      <w:r>
-        <w:rPr>
-          <w:rFonts w:ascii="Times New Roman" w:eastAsia="Times New Roman" w:hAnsi="Times New Roman" w:cs="Times New Roman"/>
-          <w:color w:val="0D0D0D" w:themeColor="text1" w:themeTint="F2"/>
-        </w:rPr>
-        <w:t>melb_data</w:t>
-      </w:r>
-      <w:proofErr w:type="spellEnd"/>
-      <w:r>
-        <w:rPr>
-          <w:rFonts w:ascii="Times New Roman" w:eastAsia="Times New Roman" w:hAnsi="Times New Roman" w:cs="Times New Roman"/>
-          <w:color w:val="0D0D0D" w:themeColor="text1" w:themeTint="F2"/>
-        </w:rPr>
-        <w:t>)</w:t>
+        <w:t>summary(melb_data)</w:t>
       </w:r>
     </w:p>
     <w:p>
@@ -7460,23 +7254,7 @@
           <w:rFonts w:ascii="Times New Roman" w:eastAsia="Times New Roman" w:hAnsi="Times New Roman" w:cs="Times New Roman"/>
           <w:color w:val="0D0D0D" w:themeColor="text1" w:themeTint="F2"/>
         </w:rPr>
-        <w:t>class(</w:t>
-      </w:r>
-      <w:proofErr w:type="spellStart"/>
-      <w:r>
-        <w:rPr>
-          <w:rFonts w:ascii="Times New Roman" w:eastAsia="Times New Roman" w:hAnsi="Times New Roman" w:cs="Times New Roman"/>
-          <w:color w:val="0D0D0D" w:themeColor="text1" w:themeTint="F2"/>
-        </w:rPr>
-        <w:t>melb_data$Price</w:t>
-      </w:r>
-      <w:proofErr w:type="spellEnd"/>
-      <w:r>
-        <w:rPr>
-          <w:rFonts w:ascii="Times New Roman" w:eastAsia="Times New Roman" w:hAnsi="Times New Roman" w:cs="Times New Roman"/>
-          <w:color w:val="0D0D0D" w:themeColor="text1" w:themeTint="F2"/>
-        </w:rPr>
-        <w:t>)</w:t>
+        <w:t>class(melb_data$Price)</w:t>
       </w:r>
     </w:p>
     <w:p>
@@ -7493,23 +7271,7 @@
           <w:rFonts w:ascii="Times New Roman" w:eastAsia="Times New Roman" w:hAnsi="Times New Roman" w:cs="Times New Roman"/>
           <w:color w:val="0D0D0D" w:themeColor="text1" w:themeTint="F2"/>
         </w:rPr>
-        <w:t>class(</w:t>
-      </w:r>
-      <w:proofErr w:type="spellStart"/>
-      <w:r>
-        <w:rPr>
-          <w:rFonts w:ascii="Times New Roman" w:eastAsia="Times New Roman" w:hAnsi="Times New Roman" w:cs="Times New Roman"/>
-          <w:color w:val="0D0D0D" w:themeColor="text1" w:themeTint="F2"/>
-        </w:rPr>
-        <w:t>melb_data$Distance</w:t>
-      </w:r>
-      <w:proofErr w:type="spellEnd"/>
-      <w:r>
-        <w:rPr>
-          <w:rFonts w:ascii="Times New Roman" w:eastAsia="Times New Roman" w:hAnsi="Times New Roman" w:cs="Times New Roman"/>
-          <w:color w:val="0D0D0D" w:themeColor="text1" w:themeTint="F2"/>
-        </w:rPr>
-        <w:t>)</w:t>
+        <w:t>class(melb_data$Distance)</w:t>
       </w:r>
     </w:p>
     <w:p>
@@ -7521,31 +7283,13 @@
           <w:color w:val="0D0D0D" w:themeColor="text1" w:themeTint="F2"/>
         </w:rPr>
       </w:pPr>
-      <w:proofErr w:type="spellStart"/>
-      <w:r>
-        <w:rPr>
-          <w:rFonts w:ascii="Times New Roman" w:eastAsia="Times New Roman" w:hAnsi="Times New Roman" w:cs="Times New Roman"/>
-          <w:color w:val="0D0D0D" w:themeColor="text1" w:themeTint="F2"/>
-        </w:rPr>
-        <w:t>melb_data$Date_formatted</w:t>
-      </w:r>
-      <w:proofErr w:type="spellEnd"/>
-      <w:r>
-        <w:rPr>
-          <w:rFonts w:ascii="Times New Roman" w:eastAsia="Times New Roman" w:hAnsi="Times New Roman" w:cs="Times New Roman"/>
-          <w:color w:val="0D0D0D" w:themeColor="text1" w:themeTint="F2"/>
-        </w:rPr>
-        <w:t>&lt;-</w:t>
-      </w:r>
-      <w:proofErr w:type="spellStart"/>
-      <w:r>
-        <w:rPr>
-          <w:rFonts w:ascii="Times New Roman" w:eastAsia="Times New Roman" w:hAnsi="Times New Roman" w:cs="Times New Roman"/>
-          <w:color w:val="0D0D0D" w:themeColor="text1" w:themeTint="F2"/>
-        </w:rPr>
-        <w:t>melb_data$Date</w:t>
-      </w:r>
-      <w:proofErr w:type="spellEnd"/>
+      <w:r>
+        <w:rPr>
+          <w:rFonts w:ascii="Times New Roman" w:eastAsia="Times New Roman" w:hAnsi="Times New Roman" w:cs="Times New Roman"/>
+          <w:color w:val="0D0D0D" w:themeColor="text1" w:themeTint="F2"/>
+        </w:rPr>
+        <w:t>melb_data$Date_formatted&lt;-melb_data$Date</w:t>
+      </w:r>
     </w:p>
     <w:p>
       <w:pPr>
@@ -7561,23 +7305,7 @@
           <w:rFonts w:ascii="Times New Roman" w:eastAsia="Times New Roman" w:hAnsi="Times New Roman" w:cs="Times New Roman"/>
           <w:color w:val="0D0D0D" w:themeColor="text1" w:themeTint="F2"/>
         </w:rPr>
-        <w:t>class(</w:t>
-      </w:r>
-      <w:proofErr w:type="spellStart"/>
-      <w:r>
-        <w:rPr>
-          <w:rFonts w:ascii="Times New Roman" w:eastAsia="Times New Roman" w:hAnsi="Times New Roman" w:cs="Times New Roman"/>
-          <w:color w:val="0D0D0D" w:themeColor="text1" w:themeTint="F2"/>
-        </w:rPr>
-        <w:t>melb_data$Date_formatted</w:t>
-      </w:r>
-      <w:proofErr w:type="spellEnd"/>
-      <w:r>
-        <w:rPr>
-          <w:rFonts w:ascii="Times New Roman" w:eastAsia="Times New Roman" w:hAnsi="Times New Roman" w:cs="Times New Roman"/>
-          <w:color w:val="0D0D0D" w:themeColor="text1" w:themeTint="F2"/>
-        </w:rPr>
-        <w:t>)</w:t>
+        <w:t>class(melb_data$Date_formatted)</w:t>
       </w:r>
     </w:p>
     <w:p>
@@ -7614,23 +7342,7 @@
           <w:rFonts w:ascii="Times New Roman" w:eastAsia="Times New Roman" w:hAnsi="Times New Roman" w:cs="Times New Roman"/>
           <w:color w:val="0D0D0D" w:themeColor="text1" w:themeTint="F2"/>
         </w:rPr>
-        <w:t xml:space="preserve">#Converting the Date column into proper Date format (required for </w:t>
-      </w:r>
-      <w:proofErr w:type="spellStart"/>
-      <w:r>
-        <w:rPr>
-          <w:rFonts w:ascii="Times New Roman" w:eastAsia="Times New Roman" w:hAnsi="Times New Roman" w:cs="Times New Roman"/>
-          <w:color w:val="0D0D0D" w:themeColor="text1" w:themeTint="F2"/>
-        </w:rPr>
-        <w:t>subsetting</w:t>
-      </w:r>
-      <w:proofErr w:type="spellEnd"/>
-      <w:r>
-        <w:rPr>
-          <w:rFonts w:ascii="Times New Roman" w:eastAsia="Times New Roman" w:hAnsi="Times New Roman" w:cs="Times New Roman"/>
-          <w:color w:val="0D0D0D" w:themeColor="text1" w:themeTint="F2"/>
-        </w:rPr>
-        <w:t xml:space="preserve"> by year/month)</w:t>
+        <w:t>#Converting the Date column into proper Date format (required for subsetting by year/month)</w:t>
       </w:r>
     </w:p>
     <w:p>
@@ -7642,55 +7354,12 @@
           <w:color w:val="0D0D0D" w:themeColor="text1" w:themeTint="F2"/>
         </w:rPr>
       </w:pPr>
-      <w:proofErr w:type="spellStart"/>
-      <w:r>
-        <w:rPr>
-          <w:rFonts w:ascii="Times New Roman" w:eastAsia="Times New Roman" w:hAnsi="Times New Roman" w:cs="Times New Roman"/>
-          <w:color w:val="0D0D0D" w:themeColor="text1" w:themeTint="F2"/>
-        </w:rPr>
-        <w:t>melb_data$Date_formatted</w:t>
-      </w:r>
-      <w:proofErr w:type="spellEnd"/>
-      <w:r>
-        <w:rPr>
-          <w:rFonts w:ascii="Times New Roman" w:eastAsia="Times New Roman" w:hAnsi="Times New Roman" w:cs="Times New Roman"/>
-          <w:color w:val="0D0D0D" w:themeColor="text1" w:themeTint="F2"/>
-        </w:rPr>
-        <w:t xml:space="preserve"> &lt;- </w:t>
-      </w:r>
-      <w:proofErr w:type="spellStart"/>
-      <w:proofErr w:type="gramStart"/>
-      <w:r>
-        <w:rPr>
-          <w:rFonts w:ascii="Times New Roman" w:eastAsia="Times New Roman" w:hAnsi="Times New Roman" w:cs="Times New Roman"/>
-          <w:color w:val="0D0D0D" w:themeColor="text1" w:themeTint="F2"/>
-        </w:rPr>
-        <w:t>as.Date</w:t>
-      </w:r>
-      <w:proofErr w:type="spellEnd"/>
-      <w:proofErr w:type="gramEnd"/>
-      <w:r>
-        <w:rPr>
-          <w:rFonts w:ascii="Times New Roman" w:eastAsia="Times New Roman" w:hAnsi="Times New Roman" w:cs="Times New Roman"/>
-          <w:color w:val="0D0D0D" w:themeColor="text1" w:themeTint="F2"/>
-        </w:rPr>
-        <w:t>(</w:t>
-      </w:r>
-      <w:proofErr w:type="spellStart"/>
-      <w:r>
-        <w:rPr>
-          <w:rFonts w:ascii="Times New Roman" w:eastAsia="Times New Roman" w:hAnsi="Times New Roman" w:cs="Times New Roman"/>
-          <w:color w:val="0D0D0D" w:themeColor="text1" w:themeTint="F2"/>
-        </w:rPr>
-        <w:t>melb_data$Date_formatted</w:t>
-      </w:r>
-      <w:proofErr w:type="spellEnd"/>
-      <w:r>
-        <w:rPr>
-          <w:rFonts w:ascii="Times New Roman" w:eastAsia="Times New Roman" w:hAnsi="Times New Roman" w:cs="Times New Roman"/>
-          <w:color w:val="0D0D0D" w:themeColor="text1" w:themeTint="F2"/>
-        </w:rPr>
-        <w:t>, format="%d/%m/%Y")</w:t>
+      <w:r>
+        <w:rPr>
+          <w:rFonts w:ascii="Times New Roman" w:eastAsia="Times New Roman" w:hAnsi="Times New Roman" w:cs="Times New Roman"/>
+          <w:color w:val="0D0D0D" w:themeColor="text1" w:themeTint="F2"/>
+        </w:rPr>
+        <w:t>melb_data$Date_formatted &lt;- as.Date(melb_data$Date_formatted, format="%d/%m/%Y")</w:t>
       </w:r>
     </w:p>
     <w:p>
@@ -7717,23 +7386,7 @@
           <w:rFonts w:ascii="Times New Roman" w:eastAsia="Times New Roman" w:hAnsi="Times New Roman" w:cs="Times New Roman"/>
           <w:color w:val="0D0D0D" w:themeColor="text1" w:themeTint="F2"/>
         </w:rPr>
-        <w:t>class(</w:t>
-      </w:r>
-      <w:proofErr w:type="spellStart"/>
-      <w:r>
-        <w:rPr>
-          <w:rFonts w:ascii="Times New Roman" w:eastAsia="Times New Roman" w:hAnsi="Times New Roman" w:cs="Times New Roman"/>
-          <w:color w:val="0D0D0D" w:themeColor="text1" w:themeTint="F2"/>
-        </w:rPr>
-        <w:t>melb_data$Date_formatted</w:t>
-      </w:r>
-      <w:proofErr w:type="spellEnd"/>
-      <w:r>
-        <w:rPr>
-          <w:rFonts w:ascii="Times New Roman" w:eastAsia="Times New Roman" w:hAnsi="Times New Roman" w:cs="Times New Roman"/>
-          <w:color w:val="0D0D0D" w:themeColor="text1" w:themeTint="F2"/>
-        </w:rPr>
-        <w:t xml:space="preserve">)  </w:t>
+        <w:t xml:space="preserve">class(melb_data$Date_formatted)  </w:t>
       </w:r>
     </w:p>
     <w:p>
@@ -7745,55 +7398,12 @@
           <w:color w:val="0D0D0D" w:themeColor="text1" w:themeTint="F2"/>
         </w:rPr>
       </w:pPr>
-      <w:proofErr w:type="spellStart"/>
-      <w:r>
-        <w:rPr>
-          <w:rFonts w:ascii="Times New Roman" w:eastAsia="Times New Roman" w:hAnsi="Times New Roman" w:cs="Times New Roman"/>
-          <w:color w:val="0D0D0D" w:themeColor="text1" w:themeTint="F2"/>
-        </w:rPr>
-        <w:t>melb_data$Date</w:t>
-      </w:r>
-      <w:proofErr w:type="spellEnd"/>
-      <w:r>
-        <w:rPr>
-          <w:rFonts w:ascii="Times New Roman" w:eastAsia="Times New Roman" w:hAnsi="Times New Roman" w:cs="Times New Roman"/>
-          <w:color w:val="0D0D0D" w:themeColor="text1" w:themeTint="F2"/>
-        </w:rPr>
-        <w:t xml:space="preserve">&lt;- </w:t>
-      </w:r>
-      <w:proofErr w:type="spellStart"/>
-      <w:proofErr w:type="gramStart"/>
-      <w:r>
-        <w:rPr>
-          <w:rFonts w:ascii="Times New Roman" w:eastAsia="Times New Roman" w:hAnsi="Times New Roman" w:cs="Times New Roman"/>
-          <w:color w:val="0D0D0D" w:themeColor="text1" w:themeTint="F2"/>
-        </w:rPr>
-        <w:t>as.Date</w:t>
-      </w:r>
-      <w:proofErr w:type="spellEnd"/>
-      <w:proofErr w:type="gramEnd"/>
-      <w:r>
-        <w:rPr>
-          <w:rFonts w:ascii="Times New Roman" w:eastAsia="Times New Roman" w:hAnsi="Times New Roman" w:cs="Times New Roman"/>
-          <w:color w:val="0D0D0D" w:themeColor="text1" w:themeTint="F2"/>
-        </w:rPr>
-        <w:t>(</w:t>
-      </w:r>
-      <w:proofErr w:type="spellStart"/>
-      <w:r>
-        <w:rPr>
-          <w:rFonts w:ascii="Times New Roman" w:eastAsia="Times New Roman" w:hAnsi="Times New Roman" w:cs="Times New Roman"/>
-          <w:color w:val="0D0D0D" w:themeColor="text1" w:themeTint="F2"/>
-        </w:rPr>
-        <w:t>melb_data$Date</w:t>
-      </w:r>
-      <w:proofErr w:type="spellEnd"/>
-      <w:r>
-        <w:rPr>
-          <w:rFonts w:ascii="Times New Roman" w:eastAsia="Times New Roman" w:hAnsi="Times New Roman" w:cs="Times New Roman"/>
-          <w:color w:val="0D0D0D" w:themeColor="text1" w:themeTint="F2"/>
-        </w:rPr>
-        <w:t>, format="%d/%m/%Y")</w:t>
+      <w:r>
+        <w:rPr>
+          <w:rFonts w:ascii="Times New Roman" w:eastAsia="Times New Roman" w:hAnsi="Times New Roman" w:cs="Times New Roman"/>
+          <w:color w:val="0D0D0D" w:themeColor="text1" w:themeTint="F2"/>
+        </w:rPr>
+        <w:t>melb_data$Date&lt;- as.Date(melb_data$Date, format="%d/%m/%Y")</w:t>
       </w:r>
     </w:p>
     <w:p>
@@ -7810,23 +7420,7 @@
           <w:rFonts w:ascii="Times New Roman" w:eastAsia="Times New Roman" w:hAnsi="Times New Roman" w:cs="Times New Roman"/>
           <w:color w:val="0D0D0D" w:themeColor="text1" w:themeTint="F2"/>
         </w:rPr>
-        <w:t>class(</w:t>
-      </w:r>
-      <w:proofErr w:type="spellStart"/>
-      <w:r>
-        <w:rPr>
-          <w:rFonts w:ascii="Times New Roman" w:eastAsia="Times New Roman" w:hAnsi="Times New Roman" w:cs="Times New Roman"/>
-          <w:color w:val="0D0D0D" w:themeColor="text1" w:themeTint="F2"/>
-        </w:rPr>
-        <w:t>melb_data$Date</w:t>
-      </w:r>
-      <w:proofErr w:type="spellEnd"/>
-      <w:r>
-        <w:rPr>
-          <w:rFonts w:ascii="Times New Roman" w:eastAsia="Times New Roman" w:hAnsi="Times New Roman" w:cs="Times New Roman"/>
-          <w:color w:val="0D0D0D" w:themeColor="text1" w:themeTint="F2"/>
-        </w:rPr>
-        <w:t>)</w:t>
+        <w:t>class(melb_data$Date)</w:t>
       </w:r>
     </w:p>
     <w:p>
@@ -7855,87 +7449,12 @@
           <w:color w:val="0D0D0D" w:themeColor="text1" w:themeTint="F2"/>
         </w:rPr>
       </w:pPr>
-      <w:proofErr w:type="spellStart"/>
-      <w:r>
-        <w:rPr>
-          <w:rFonts w:ascii="Times New Roman" w:eastAsia="Times New Roman" w:hAnsi="Times New Roman" w:cs="Times New Roman"/>
-          <w:color w:val="0D0D0D" w:themeColor="text1" w:themeTint="F2"/>
-        </w:rPr>
-        <w:t>melb_data_subset</w:t>
-      </w:r>
-      <w:proofErr w:type="spellEnd"/>
-      <w:r>
-        <w:rPr>
-          <w:rFonts w:ascii="Times New Roman" w:eastAsia="Times New Roman" w:hAnsi="Times New Roman" w:cs="Times New Roman"/>
-          <w:color w:val="0D0D0D" w:themeColor="text1" w:themeTint="F2"/>
-        </w:rPr>
-        <w:t xml:space="preserve">&lt;- </w:t>
-      </w:r>
-      <w:proofErr w:type="gramStart"/>
-      <w:r>
-        <w:rPr>
-          <w:rFonts w:ascii="Times New Roman" w:eastAsia="Times New Roman" w:hAnsi="Times New Roman" w:cs="Times New Roman"/>
-          <w:color w:val="0D0D0D" w:themeColor="text1" w:themeTint="F2"/>
-        </w:rPr>
-        <w:t>subset(</w:t>
-      </w:r>
-      <w:proofErr w:type="spellStart"/>
-      <w:proofErr w:type="gramEnd"/>
-      <w:r>
-        <w:rPr>
-          <w:rFonts w:ascii="Times New Roman" w:eastAsia="Times New Roman" w:hAnsi="Times New Roman" w:cs="Times New Roman"/>
-          <w:color w:val="0D0D0D" w:themeColor="text1" w:themeTint="F2"/>
-        </w:rPr>
-        <w:t>melb_</w:t>
-      </w:r>
-      <w:proofErr w:type="gramStart"/>
-      <w:r>
-        <w:rPr>
-          <w:rFonts w:ascii="Times New Roman" w:eastAsia="Times New Roman" w:hAnsi="Times New Roman" w:cs="Times New Roman"/>
-          <w:color w:val="0D0D0D" w:themeColor="text1" w:themeTint="F2"/>
-        </w:rPr>
-        <w:t>data,format</w:t>
-      </w:r>
-      <w:proofErr w:type="spellEnd"/>
-      <w:proofErr w:type="gramEnd"/>
-      <w:r>
-        <w:rPr>
-          <w:rFonts w:ascii="Times New Roman" w:eastAsia="Times New Roman" w:hAnsi="Times New Roman" w:cs="Times New Roman"/>
-          <w:color w:val="0D0D0D" w:themeColor="text1" w:themeTint="F2"/>
-        </w:rPr>
-        <w:t xml:space="preserve">(Date, "%Y") == "2017" &amp; </w:t>
-      </w:r>
-      <w:proofErr w:type="gramStart"/>
-      <w:r>
-        <w:rPr>
-          <w:rFonts w:ascii="Times New Roman" w:eastAsia="Times New Roman" w:hAnsi="Times New Roman" w:cs="Times New Roman"/>
-          <w:color w:val="0D0D0D" w:themeColor="text1" w:themeTint="F2"/>
-        </w:rPr>
-        <w:t>format(</w:t>
-      </w:r>
-      <w:proofErr w:type="gramEnd"/>
-      <w:r>
-        <w:rPr>
-          <w:rFonts w:ascii="Times New Roman" w:eastAsia="Times New Roman" w:hAnsi="Times New Roman" w:cs="Times New Roman"/>
-          <w:color w:val="0D0D0D" w:themeColor="text1" w:themeTint="F2"/>
-        </w:rPr>
-        <w:t xml:space="preserve">Date, "%m") %in% </w:t>
-      </w:r>
-      <w:proofErr w:type="gramStart"/>
-      <w:r>
-        <w:rPr>
-          <w:rFonts w:ascii="Times New Roman" w:eastAsia="Times New Roman" w:hAnsi="Times New Roman" w:cs="Times New Roman"/>
-          <w:color w:val="0D0D0D" w:themeColor="text1" w:themeTint="F2"/>
-        </w:rPr>
-        <w:t>c(</w:t>
-      </w:r>
-      <w:proofErr w:type="gramEnd"/>
-      <w:r>
-        <w:rPr>
-          <w:rFonts w:ascii="Times New Roman" w:eastAsia="Times New Roman" w:hAnsi="Times New Roman" w:cs="Times New Roman"/>
-          <w:color w:val="0D0D0D" w:themeColor="text1" w:themeTint="F2"/>
-        </w:rPr>
-        <w:t>"01", "02", "03"))</w:t>
+      <w:r>
+        <w:rPr>
+          <w:rFonts w:ascii="Times New Roman" w:eastAsia="Times New Roman" w:hAnsi="Times New Roman" w:cs="Times New Roman"/>
+          <w:color w:val="0D0D0D" w:themeColor="text1" w:themeTint="F2"/>
+        </w:rPr>
+        <w:t>melb_data_subset&lt;- subset(melb_data,format(Date, "%Y") == "2017" &amp; format(Date, "%m") %in% c("01", "02", "03"))</w:t>
       </w:r>
     </w:p>
     <w:p>
@@ -8000,30 +7519,12 @@
           <w:color w:val="0D0D0D" w:themeColor="text1" w:themeTint="F2"/>
         </w:rPr>
       </w:pPr>
-      <w:proofErr w:type="spellStart"/>
-      <w:proofErr w:type="gramStart"/>
-      <w:r>
-        <w:rPr>
-          <w:rFonts w:ascii="Times New Roman" w:eastAsia="Times New Roman" w:hAnsi="Times New Roman" w:cs="Times New Roman"/>
-          <w:color w:val="0D0D0D" w:themeColor="text1" w:themeTint="F2"/>
-        </w:rPr>
-        <w:t>png</w:t>
-      </w:r>
-      <w:proofErr w:type="spellEnd"/>
-      <w:r>
-        <w:rPr>
-          <w:rFonts w:ascii="Times New Roman" w:eastAsia="Times New Roman" w:hAnsi="Times New Roman" w:cs="Times New Roman"/>
-          <w:color w:val="0D0D0D" w:themeColor="text1" w:themeTint="F2"/>
-        </w:rPr>
-        <w:t>(</w:t>
-      </w:r>
-      <w:proofErr w:type="gramEnd"/>
-      <w:r>
-        <w:rPr>
-          <w:rFonts w:ascii="Times New Roman" w:eastAsia="Times New Roman" w:hAnsi="Times New Roman" w:cs="Times New Roman"/>
-          <w:color w:val="0D0D0D" w:themeColor="text1" w:themeTint="F2"/>
-        </w:rPr>
-        <w:t>"price_histogram.png", width = 900, height = 700)</w:t>
+      <w:r>
+        <w:rPr>
+          <w:rFonts w:ascii="Times New Roman" w:eastAsia="Times New Roman" w:hAnsi="Times New Roman" w:cs="Times New Roman"/>
+          <w:color w:val="0D0D0D" w:themeColor="text1" w:themeTint="F2"/>
+        </w:rPr>
+        <w:t>png("price_histogram.png", width = 900, height = 700)</w:t>
       </w:r>
     </w:p>
     <w:p>
@@ -8052,30 +7553,12 @@
           <w:color w:val="0D0D0D" w:themeColor="text1" w:themeTint="F2"/>
         </w:rPr>
       </w:pPr>
-      <w:proofErr w:type="gramStart"/>
-      <w:r>
-        <w:rPr>
-          <w:rFonts w:ascii="Times New Roman" w:eastAsia="Times New Roman" w:hAnsi="Times New Roman" w:cs="Times New Roman"/>
-          <w:color w:val="0D0D0D" w:themeColor="text1" w:themeTint="F2"/>
-        </w:rPr>
-        <w:t>hist(</w:t>
-      </w:r>
-      <w:proofErr w:type="spellStart"/>
-      <w:proofErr w:type="gramEnd"/>
-      <w:r>
-        <w:rPr>
-          <w:rFonts w:ascii="Times New Roman" w:eastAsia="Times New Roman" w:hAnsi="Times New Roman" w:cs="Times New Roman"/>
-          <w:color w:val="0D0D0D" w:themeColor="text1" w:themeTint="F2"/>
-        </w:rPr>
-        <w:t>melb_data_subset$Price_in_million</w:t>
-      </w:r>
-      <w:proofErr w:type="spellEnd"/>
-      <w:r>
-        <w:rPr>
-          <w:rFonts w:ascii="Times New Roman" w:eastAsia="Times New Roman" w:hAnsi="Times New Roman" w:cs="Times New Roman"/>
-          <w:color w:val="0D0D0D" w:themeColor="text1" w:themeTint="F2"/>
-        </w:rPr>
-        <w:t>,</w:t>
+      <w:r>
+        <w:rPr>
+          <w:rFonts w:ascii="Times New Roman" w:eastAsia="Times New Roman" w:hAnsi="Times New Roman" w:cs="Times New Roman"/>
+          <w:color w:val="0D0D0D" w:themeColor="text1" w:themeTint="F2"/>
+        </w:rPr>
+        <w:t>hist(melb_data_subset$Price_in_million,</w:t>
       </w:r>
     </w:p>
     <w:p>
@@ -8109,23 +7592,7 @@
           <w:rFonts w:ascii="Times New Roman" w:eastAsia="Times New Roman" w:hAnsi="Times New Roman" w:cs="Times New Roman"/>
           <w:color w:val="0D0D0D" w:themeColor="text1" w:themeTint="F2"/>
         </w:rPr>
-        <w:t xml:space="preserve">     col = "</w:t>
-      </w:r>
-      <w:proofErr w:type="spellStart"/>
-      <w:r>
-        <w:rPr>
-          <w:rFonts w:ascii="Times New Roman" w:eastAsia="Times New Roman" w:hAnsi="Times New Roman" w:cs="Times New Roman"/>
-          <w:color w:val="0D0D0D" w:themeColor="text1" w:themeTint="F2"/>
-        </w:rPr>
-        <w:t>lightgreen</w:t>
-      </w:r>
-      <w:proofErr w:type="spellEnd"/>
-      <w:r>
-        <w:rPr>
-          <w:rFonts w:ascii="Times New Roman" w:eastAsia="Times New Roman" w:hAnsi="Times New Roman" w:cs="Times New Roman"/>
-          <w:color w:val="0D0D0D" w:themeColor="text1" w:themeTint="F2"/>
-        </w:rPr>
-        <w:t>",</w:t>
+        <w:t xml:space="preserve">     col = "lightgreen",</w:t>
       </w:r>
     </w:p>
     <w:p>
@@ -8142,23 +7609,7 @@
           <w:rFonts w:ascii="Times New Roman" w:eastAsia="Times New Roman" w:hAnsi="Times New Roman" w:cs="Times New Roman"/>
           <w:color w:val="0D0D0D" w:themeColor="text1" w:themeTint="F2"/>
         </w:rPr>
-        <w:t xml:space="preserve">     main="Distribution of House </w:t>
-      </w:r>
-      <w:proofErr w:type="gramStart"/>
-      <w:r>
-        <w:rPr>
-          <w:rFonts w:ascii="Times New Roman" w:eastAsia="Times New Roman" w:hAnsi="Times New Roman" w:cs="Times New Roman"/>
-          <w:color w:val="0D0D0D" w:themeColor="text1" w:themeTint="F2"/>
-        </w:rPr>
-        <w:t>Prices(</w:t>
-      </w:r>
-      <w:proofErr w:type="gramEnd"/>
-      <w:r>
-        <w:rPr>
-          <w:rFonts w:ascii="Times New Roman" w:eastAsia="Times New Roman" w:hAnsi="Times New Roman" w:cs="Times New Roman"/>
-          <w:color w:val="0D0D0D" w:themeColor="text1" w:themeTint="F2"/>
-        </w:rPr>
-        <w:t>Jan–Mar 2017)",</w:t>
+        <w:t xml:space="preserve">     main="Distribution of House Prices(Jan–Mar 2017)",</w:t>
       </w:r>
     </w:p>
     <w:p>
@@ -8175,23 +7626,7 @@
           <w:rFonts w:ascii="Times New Roman" w:eastAsia="Times New Roman" w:hAnsi="Times New Roman" w:cs="Times New Roman"/>
           <w:color w:val="0D0D0D" w:themeColor="text1" w:themeTint="F2"/>
         </w:rPr>
-        <w:t xml:space="preserve">     </w:t>
-      </w:r>
-      <w:proofErr w:type="spellStart"/>
-      <w:r>
-        <w:rPr>
-          <w:rFonts w:ascii="Times New Roman" w:eastAsia="Times New Roman" w:hAnsi="Times New Roman" w:cs="Times New Roman"/>
-          <w:color w:val="0D0D0D" w:themeColor="text1" w:themeTint="F2"/>
-        </w:rPr>
-        <w:t>xlab</w:t>
-      </w:r>
-      <w:proofErr w:type="spellEnd"/>
-      <w:r>
-        <w:rPr>
-          <w:rFonts w:ascii="Times New Roman" w:eastAsia="Times New Roman" w:hAnsi="Times New Roman" w:cs="Times New Roman"/>
-          <w:color w:val="0D0D0D" w:themeColor="text1" w:themeTint="F2"/>
-        </w:rPr>
-        <w:t>="Price (Million Dollars)",</w:t>
+        <w:t xml:space="preserve">     xlab="Price (Million Dollars)",</w:t>
       </w:r>
     </w:p>
     <w:p>
@@ -8208,23 +7643,7 @@
           <w:rFonts w:ascii="Times New Roman" w:eastAsia="Times New Roman" w:hAnsi="Times New Roman" w:cs="Times New Roman"/>
           <w:color w:val="0D0D0D" w:themeColor="text1" w:themeTint="F2"/>
         </w:rPr>
-        <w:t xml:space="preserve">     </w:t>
-      </w:r>
-      <w:proofErr w:type="spellStart"/>
-      <w:r>
-        <w:rPr>
-          <w:rFonts w:ascii="Times New Roman" w:eastAsia="Times New Roman" w:hAnsi="Times New Roman" w:cs="Times New Roman"/>
-          <w:color w:val="0D0D0D" w:themeColor="text1" w:themeTint="F2"/>
-        </w:rPr>
-        <w:t>ylab</w:t>
-      </w:r>
-      <w:proofErr w:type="spellEnd"/>
-      <w:r>
-        <w:rPr>
-          <w:rFonts w:ascii="Times New Roman" w:eastAsia="Times New Roman" w:hAnsi="Times New Roman" w:cs="Times New Roman"/>
-          <w:color w:val="0D0D0D" w:themeColor="text1" w:themeTint="F2"/>
-        </w:rPr>
-        <w:t xml:space="preserve"> = "Frequency",</w:t>
+        <w:t xml:space="preserve">     ylab = "Frequency",</w:t>
       </w:r>
     </w:p>
     <w:p>
@@ -8241,39 +7660,7 @@
           <w:rFonts w:ascii="Times New Roman" w:eastAsia="Times New Roman" w:hAnsi="Times New Roman" w:cs="Times New Roman"/>
           <w:color w:val="0D0D0D" w:themeColor="text1" w:themeTint="F2"/>
         </w:rPr>
-        <w:t xml:space="preserve">     </w:t>
-      </w:r>
-      <w:proofErr w:type="spellStart"/>
-      <w:r>
-        <w:rPr>
-          <w:rFonts w:ascii="Times New Roman" w:eastAsia="Times New Roman" w:hAnsi="Times New Roman" w:cs="Times New Roman"/>
-          <w:color w:val="0D0D0D" w:themeColor="text1" w:themeTint="F2"/>
-        </w:rPr>
-        <w:t>ylim</w:t>
-      </w:r>
-      <w:proofErr w:type="spellEnd"/>
-      <w:r>
-        <w:rPr>
-          <w:rFonts w:ascii="Times New Roman" w:eastAsia="Times New Roman" w:hAnsi="Times New Roman" w:cs="Times New Roman"/>
-          <w:color w:val="0D0D0D" w:themeColor="text1" w:themeTint="F2"/>
-        </w:rPr>
-        <w:t xml:space="preserve"> = </w:t>
-      </w:r>
-      <w:proofErr w:type="gramStart"/>
-      <w:r>
-        <w:rPr>
-          <w:rFonts w:ascii="Times New Roman" w:eastAsia="Times New Roman" w:hAnsi="Times New Roman" w:cs="Times New Roman"/>
-          <w:color w:val="0D0D0D" w:themeColor="text1" w:themeTint="F2"/>
-        </w:rPr>
-        <w:t>c(</w:t>
-      </w:r>
-      <w:proofErr w:type="gramEnd"/>
-      <w:r>
-        <w:rPr>
-          <w:rFonts w:ascii="Times New Roman" w:eastAsia="Times New Roman" w:hAnsi="Times New Roman" w:cs="Times New Roman"/>
-          <w:color w:val="0D0D0D" w:themeColor="text1" w:themeTint="F2"/>
-        </w:rPr>
-        <w:t>0,120),</w:t>
+        <w:t xml:space="preserve">     ylim = c(0,120),</w:t>
       </w:r>
     </w:p>
     <w:p>
@@ -8302,30 +7689,12 @@
           <w:color w:val="0D0D0D" w:themeColor="text1" w:themeTint="F2"/>
         </w:rPr>
       </w:pPr>
-      <w:proofErr w:type="spellStart"/>
-      <w:proofErr w:type="gramStart"/>
-      <w:r>
-        <w:rPr>
-          <w:rFonts w:ascii="Times New Roman" w:eastAsia="Times New Roman" w:hAnsi="Times New Roman" w:cs="Times New Roman"/>
-          <w:color w:val="0D0D0D" w:themeColor="text1" w:themeTint="F2"/>
-        </w:rPr>
-        <w:t>dev.off</w:t>
-      </w:r>
-      <w:proofErr w:type="spellEnd"/>
-      <w:r>
-        <w:rPr>
-          <w:rFonts w:ascii="Times New Roman" w:eastAsia="Times New Roman" w:hAnsi="Times New Roman" w:cs="Times New Roman"/>
-          <w:color w:val="0D0D0D" w:themeColor="text1" w:themeTint="F2"/>
-        </w:rPr>
-        <w:t>(</w:t>
-      </w:r>
-      <w:proofErr w:type="gramEnd"/>
-      <w:r>
-        <w:rPr>
-          <w:rFonts w:ascii="Times New Roman" w:eastAsia="Times New Roman" w:hAnsi="Times New Roman" w:cs="Times New Roman"/>
-          <w:color w:val="0D0D0D" w:themeColor="text1" w:themeTint="F2"/>
-        </w:rPr>
-        <w:t>)</w:t>
+      <w:r>
+        <w:rPr>
+          <w:rFonts w:ascii="Times New Roman" w:eastAsia="Times New Roman" w:hAnsi="Times New Roman" w:cs="Times New Roman"/>
+          <w:color w:val="0D0D0D" w:themeColor="text1" w:themeTint="F2"/>
+        </w:rPr>
+        <w:t>dev.off()</w:t>
       </w:r>
     </w:p>
     <w:p>
@@ -8347,30 +7716,12 @@
           <w:color w:val="0D0D0D" w:themeColor="text1" w:themeTint="F2"/>
         </w:rPr>
       </w:pPr>
-      <w:proofErr w:type="spellStart"/>
-      <w:proofErr w:type="gramStart"/>
-      <w:r>
-        <w:rPr>
-          <w:rFonts w:ascii="Times New Roman" w:eastAsia="Times New Roman" w:hAnsi="Times New Roman" w:cs="Times New Roman"/>
-          <w:color w:val="0D0D0D" w:themeColor="text1" w:themeTint="F2"/>
-        </w:rPr>
-        <w:t>png</w:t>
-      </w:r>
-      <w:proofErr w:type="spellEnd"/>
-      <w:r>
-        <w:rPr>
-          <w:rFonts w:ascii="Times New Roman" w:eastAsia="Times New Roman" w:hAnsi="Times New Roman" w:cs="Times New Roman"/>
-          <w:color w:val="0D0D0D" w:themeColor="text1" w:themeTint="F2"/>
-        </w:rPr>
-        <w:t>(</w:t>
-      </w:r>
-      <w:proofErr w:type="gramEnd"/>
-      <w:r>
-        <w:rPr>
-          <w:rFonts w:ascii="Times New Roman" w:eastAsia="Times New Roman" w:hAnsi="Times New Roman" w:cs="Times New Roman"/>
-          <w:color w:val="0D0D0D" w:themeColor="text1" w:themeTint="F2"/>
-        </w:rPr>
-        <w:t>"price_histogram-with_bellcurve.png", width = 900, height = 700)</w:t>
+      <w:r>
+        <w:rPr>
+          <w:rFonts w:ascii="Times New Roman" w:eastAsia="Times New Roman" w:hAnsi="Times New Roman" w:cs="Times New Roman"/>
+          <w:color w:val="0D0D0D" w:themeColor="text1" w:themeTint="F2"/>
+        </w:rPr>
+        <w:t>png("price_histogram-with_bellcurve.png", width = 900, height = 700)</w:t>
       </w:r>
     </w:p>
     <w:p>
@@ -8399,30 +7750,12 @@
           <w:color w:val="0D0D0D" w:themeColor="text1" w:themeTint="F2"/>
         </w:rPr>
       </w:pPr>
-      <w:proofErr w:type="gramStart"/>
-      <w:r>
-        <w:rPr>
-          <w:rFonts w:ascii="Times New Roman" w:eastAsia="Times New Roman" w:hAnsi="Times New Roman" w:cs="Times New Roman"/>
-          <w:color w:val="0D0D0D" w:themeColor="text1" w:themeTint="F2"/>
-        </w:rPr>
-        <w:t>hist(</w:t>
-      </w:r>
-      <w:proofErr w:type="spellStart"/>
-      <w:proofErr w:type="gramEnd"/>
-      <w:r>
-        <w:rPr>
-          <w:rFonts w:ascii="Times New Roman" w:eastAsia="Times New Roman" w:hAnsi="Times New Roman" w:cs="Times New Roman"/>
-          <w:color w:val="0D0D0D" w:themeColor="text1" w:themeTint="F2"/>
-        </w:rPr>
-        <w:t>melb_data_subset$Price_in_million</w:t>
-      </w:r>
-      <w:proofErr w:type="spellEnd"/>
-      <w:r>
-        <w:rPr>
-          <w:rFonts w:ascii="Times New Roman" w:eastAsia="Times New Roman" w:hAnsi="Times New Roman" w:cs="Times New Roman"/>
-          <w:color w:val="0D0D0D" w:themeColor="text1" w:themeTint="F2"/>
-        </w:rPr>
-        <w:t>,</w:t>
+      <w:r>
+        <w:rPr>
+          <w:rFonts w:ascii="Times New Roman" w:eastAsia="Times New Roman" w:hAnsi="Times New Roman" w:cs="Times New Roman"/>
+          <w:color w:val="0D0D0D" w:themeColor="text1" w:themeTint="F2"/>
+        </w:rPr>
+        <w:t>hist(melb_data_subset$Price_in_million,</w:t>
       </w:r>
     </w:p>
     <w:p>
@@ -8456,23 +7789,7 @@
           <w:rFonts w:ascii="Times New Roman" w:eastAsia="Times New Roman" w:hAnsi="Times New Roman" w:cs="Times New Roman"/>
           <w:color w:val="0D0D0D" w:themeColor="text1" w:themeTint="F2"/>
         </w:rPr>
-        <w:t xml:space="preserve">     col = "</w:t>
-      </w:r>
-      <w:proofErr w:type="spellStart"/>
-      <w:r>
-        <w:rPr>
-          <w:rFonts w:ascii="Times New Roman" w:eastAsia="Times New Roman" w:hAnsi="Times New Roman" w:cs="Times New Roman"/>
-          <w:color w:val="0D0D0D" w:themeColor="text1" w:themeTint="F2"/>
-        </w:rPr>
-        <w:t>lightgreen</w:t>
-      </w:r>
-      <w:proofErr w:type="spellEnd"/>
-      <w:r>
-        <w:rPr>
-          <w:rFonts w:ascii="Times New Roman" w:eastAsia="Times New Roman" w:hAnsi="Times New Roman" w:cs="Times New Roman"/>
-          <w:color w:val="0D0D0D" w:themeColor="text1" w:themeTint="F2"/>
-        </w:rPr>
-        <w:t>",</w:t>
+        <w:t xml:space="preserve">     col = "lightgreen",</w:t>
       </w:r>
     </w:p>
     <w:p>
@@ -8489,23 +7806,7 @@
           <w:rFonts w:ascii="Times New Roman" w:eastAsia="Times New Roman" w:hAnsi="Times New Roman" w:cs="Times New Roman"/>
           <w:color w:val="0D0D0D" w:themeColor="text1" w:themeTint="F2"/>
         </w:rPr>
-        <w:t xml:space="preserve">     main="Distribution of House </w:t>
-      </w:r>
-      <w:proofErr w:type="gramStart"/>
-      <w:r>
-        <w:rPr>
-          <w:rFonts w:ascii="Times New Roman" w:eastAsia="Times New Roman" w:hAnsi="Times New Roman" w:cs="Times New Roman"/>
-          <w:color w:val="0D0D0D" w:themeColor="text1" w:themeTint="F2"/>
-        </w:rPr>
-        <w:t>Prices(</w:t>
-      </w:r>
-      <w:proofErr w:type="gramEnd"/>
-      <w:r>
-        <w:rPr>
-          <w:rFonts w:ascii="Times New Roman" w:eastAsia="Times New Roman" w:hAnsi="Times New Roman" w:cs="Times New Roman"/>
-          <w:color w:val="0D0D0D" w:themeColor="text1" w:themeTint="F2"/>
-        </w:rPr>
-        <w:t>Jan–Mar 2017)",</w:t>
+        <w:t xml:space="preserve">     main="Distribution of House Prices(Jan–Mar 2017)",</w:t>
       </w:r>
     </w:p>
     <w:p>
@@ -8522,23 +7823,7 @@
           <w:rFonts w:ascii="Times New Roman" w:eastAsia="Times New Roman" w:hAnsi="Times New Roman" w:cs="Times New Roman"/>
           <w:color w:val="0D0D0D" w:themeColor="text1" w:themeTint="F2"/>
         </w:rPr>
-        <w:t xml:space="preserve">     </w:t>
-      </w:r>
-      <w:proofErr w:type="spellStart"/>
-      <w:r>
-        <w:rPr>
-          <w:rFonts w:ascii="Times New Roman" w:eastAsia="Times New Roman" w:hAnsi="Times New Roman" w:cs="Times New Roman"/>
-          <w:color w:val="0D0D0D" w:themeColor="text1" w:themeTint="F2"/>
-        </w:rPr>
-        <w:t>xlab</w:t>
-      </w:r>
-      <w:proofErr w:type="spellEnd"/>
-      <w:r>
-        <w:rPr>
-          <w:rFonts w:ascii="Times New Roman" w:eastAsia="Times New Roman" w:hAnsi="Times New Roman" w:cs="Times New Roman"/>
-          <w:color w:val="0D0D0D" w:themeColor="text1" w:themeTint="F2"/>
-        </w:rPr>
-        <w:t>="Price (Million Dollars)",</w:t>
+        <w:t xml:space="preserve">     xlab="Price (Million Dollars)",</w:t>
       </w:r>
     </w:p>
     <w:p>
@@ -8555,23 +7840,7 @@
           <w:rFonts w:ascii="Times New Roman" w:eastAsia="Times New Roman" w:hAnsi="Times New Roman" w:cs="Times New Roman"/>
           <w:color w:val="0D0D0D" w:themeColor="text1" w:themeTint="F2"/>
         </w:rPr>
-        <w:t xml:space="preserve">     </w:t>
-      </w:r>
-      <w:proofErr w:type="spellStart"/>
-      <w:r>
-        <w:rPr>
-          <w:rFonts w:ascii="Times New Roman" w:eastAsia="Times New Roman" w:hAnsi="Times New Roman" w:cs="Times New Roman"/>
-          <w:color w:val="0D0D0D" w:themeColor="text1" w:themeTint="F2"/>
-        </w:rPr>
-        <w:t>freq</w:t>
-      </w:r>
-      <w:proofErr w:type="spellEnd"/>
-      <w:r>
-        <w:rPr>
-          <w:rFonts w:ascii="Times New Roman" w:eastAsia="Times New Roman" w:hAnsi="Times New Roman" w:cs="Times New Roman"/>
-          <w:color w:val="0D0D0D" w:themeColor="text1" w:themeTint="F2"/>
-        </w:rPr>
-        <w:t xml:space="preserve"> = FALSE)</w:t>
+        <w:t xml:space="preserve">     freq = FALSE)</w:t>
       </w:r>
     </w:p>
     <w:p>
@@ -8588,17 +7857,8 @@
           <w:rFonts w:ascii="Times New Roman" w:eastAsia="Times New Roman" w:hAnsi="Times New Roman" w:cs="Times New Roman"/>
           <w:color w:val="0D0D0D" w:themeColor="text1" w:themeTint="F2"/>
         </w:rPr>
-        <w:t xml:space="preserve">#Adding a density curve to show the smoothed shape of the price </w:t>
-      </w:r>
-      <w:proofErr w:type="gramStart"/>
-      <w:r>
-        <w:rPr>
-          <w:rFonts w:ascii="Times New Roman" w:eastAsia="Times New Roman" w:hAnsi="Times New Roman" w:cs="Times New Roman"/>
-          <w:color w:val="0D0D0D" w:themeColor="text1" w:themeTint="F2"/>
-        </w:rPr>
-        <w:t>distribution..</w:t>
-      </w:r>
-      <w:proofErr w:type="gramEnd"/>
+        <w:t>#Adding a density curve to show the smoothed shape of the price distribution..</w:t>
+      </w:r>
     </w:p>
     <w:p>
       <w:pPr>
@@ -8614,23 +7874,7 @@
           <w:rFonts w:ascii="Times New Roman" w:eastAsia="Times New Roman" w:hAnsi="Times New Roman" w:cs="Times New Roman"/>
           <w:color w:val="0D0D0D" w:themeColor="text1" w:themeTint="F2"/>
         </w:rPr>
-        <w:t>lines(density(</w:t>
-      </w:r>
-      <w:proofErr w:type="spellStart"/>
-      <w:r>
-        <w:rPr>
-          <w:rFonts w:ascii="Times New Roman" w:eastAsia="Times New Roman" w:hAnsi="Times New Roman" w:cs="Times New Roman"/>
-          <w:color w:val="0D0D0D" w:themeColor="text1" w:themeTint="F2"/>
-        </w:rPr>
-        <w:t>melb_data_subset$Price_in_million</w:t>
-      </w:r>
-      <w:proofErr w:type="spellEnd"/>
-      <w:r>
-        <w:rPr>
-          <w:rFonts w:ascii="Times New Roman" w:eastAsia="Times New Roman" w:hAnsi="Times New Roman" w:cs="Times New Roman"/>
-          <w:color w:val="0D0D0D" w:themeColor="text1" w:themeTint="F2"/>
-        </w:rPr>
-        <w:t>),</w:t>
+        <w:t>lines(density(melb_data_subset$Price_in_million),</w:t>
       </w:r>
     </w:p>
     <w:p>
@@ -8664,23 +7908,7 @@
           <w:rFonts w:ascii="Times New Roman" w:eastAsia="Times New Roman" w:hAnsi="Times New Roman" w:cs="Times New Roman"/>
           <w:color w:val="0D0D0D" w:themeColor="text1" w:themeTint="F2"/>
         </w:rPr>
-        <w:t xml:space="preserve">      </w:t>
-      </w:r>
-      <w:proofErr w:type="spellStart"/>
-      <w:r>
-        <w:rPr>
-          <w:rFonts w:ascii="Times New Roman" w:eastAsia="Times New Roman" w:hAnsi="Times New Roman" w:cs="Times New Roman"/>
-          <w:color w:val="0D0D0D" w:themeColor="text1" w:themeTint="F2"/>
-        </w:rPr>
-        <w:t>lwd</w:t>
-      </w:r>
-      <w:proofErr w:type="spellEnd"/>
-      <w:r>
-        <w:rPr>
-          <w:rFonts w:ascii="Times New Roman" w:eastAsia="Times New Roman" w:hAnsi="Times New Roman" w:cs="Times New Roman"/>
-          <w:color w:val="0D0D0D" w:themeColor="text1" w:themeTint="F2"/>
-        </w:rPr>
-        <w:t xml:space="preserve"> = 2)</w:t>
+        <w:t xml:space="preserve">      lwd = 2)</w:t>
       </w:r>
     </w:p>
     <w:p>
@@ -8692,30 +7920,12 @@
           <w:color w:val="0D0D0D" w:themeColor="text1" w:themeTint="F2"/>
         </w:rPr>
       </w:pPr>
-      <w:proofErr w:type="spellStart"/>
-      <w:proofErr w:type="gramStart"/>
-      <w:r>
-        <w:rPr>
-          <w:rFonts w:ascii="Times New Roman" w:eastAsia="Times New Roman" w:hAnsi="Times New Roman" w:cs="Times New Roman"/>
-          <w:color w:val="0D0D0D" w:themeColor="text1" w:themeTint="F2"/>
-        </w:rPr>
-        <w:t>dev.off</w:t>
-      </w:r>
-      <w:proofErr w:type="spellEnd"/>
-      <w:r>
-        <w:rPr>
-          <w:rFonts w:ascii="Times New Roman" w:eastAsia="Times New Roman" w:hAnsi="Times New Roman" w:cs="Times New Roman"/>
-          <w:color w:val="0D0D0D" w:themeColor="text1" w:themeTint="F2"/>
-        </w:rPr>
-        <w:t>(</w:t>
-      </w:r>
-      <w:proofErr w:type="gramEnd"/>
-      <w:r>
-        <w:rPr>
-          <w:rFonts w:ascii="Times New Roman" w:eastAsia="Times New Roman" w:hAnsi="Times New Roman" w:cs="Times New Roman"/>
-          <w:color w:val="0D0D0D" w:themeColor="text1" w:themeTint="F2"/>
-        </w:rPr>
-        <w:t>)</w:t>
+      <w:r>
+        <w:rPr>
+          <w:rFonts w:ascii="Times New Roman" w:eastAsia="Times New Roman" w:hAnsi="Times New Roman" w:cs="Times New Roman"/>
+          <w:color w:val="0D0D0D" w:themeColor="text1" w:themeTint="F2"/>
+        </w:rPr>
+        <w:t>dev.off()</w:t>
       </w:r>
     </w:p>
     <w:p>
@@ -8737,30 +7947,12 @@
           <w:color w:val="0D0D0D" w:themeColor="text1" w:themeTint="F2"/>
         </w:rPr>
       </w:pPr>
-      <w:proofErr w:type="spellStart"/>
-      <w:proofErr w:type="gramStart"/>
-      <w:r>
-        <w:rPr>
-          <w:rFonts w:ascii="Times New Roman" w:eastAsia="Times New Roman" w:hAnsi="Times New Roman" w:cs="Times New Roman"/>
-          <w:color w:val="0D0D0D" w:themeColor="text1" w:themeTint="F2"/>
-        </w:rPr>
-        <w:t>png</w:t>
-      </w:r>
-      <w:proofErr w:type="spellEnd"/>
-      <w:r>
-        <w:rPr>
-          <w:rFonts w:ascii="Times New Roman" w:eastAsia="Times New Roman" w:hAnsi="Times New Roman" w:cs="Times New Roman"/>
-          <w:color w:val="0D0D0D" w:themeColor="text1" w:themeTint="F2"/>
-        </w:rPr>
-        <w:t>(</w:t>
-      </w:r>
-      <w:proofErr w:type="gramEnd"/>
-      <w:r>
-        <w:rPr>
-          <w:rFonts w:ascii="Times New Roman" w:eastAsia="Times New Roman" w:hAnsi="Times New Roman" w:cs="Times New Roman"/>
-          <w:color w:val="0D0D0D" w:themeColor="text1" w:themeTint="F2"/>
-        </w:rPr>
-        <w:t>"distance_histogram.png", width = 900, height = 700)</w:t>
+      <w:r>
+        <w:rPr>
+          <w:rFonts w:ascii="Times New Roman" w:eastAsia="Times New Roman" w:hAnsi="Times New Roman" w:cs="Times New Roman"/>
+          <w:color w:val="0D0D0D" w:themeColor="text1" w:themeTint="F2"/>
+        </w:rPr>
+        <w:t>png("distance_histogram.png", width = 900, height = 700)</w:t>
       </w:r>
     </w:p>
     <w:p>
@@ -8772,30 +7964,12 @@
           <w:color w:val="0D0D0D" w:themeColor="text1" w:themeTint="F2"/>
         </w:rPr>
       </w:pPr>
-      <w:proofErr w:type="gramStart"/>
-      <w:r>
-        <w:rPr>
-          <w:rFonts w:ascii="Times New Roman" w:eastAsia="Times New Roman" w:hAnsi="Times New Roman" w:cs="Times New Roman"/>
-          <w:color w:val="0D0D0D" w:themeColor="text1" w:themeTint="F2"/>
-        </w:rPr>
-        <w:t>hist(</w:t>
-      </w:r>
-      <w:proofErr w:type="spellStart"/>
-      <w:proofErr w:type="gramEnd"/>
-      <w:r>
-        <w:rPr>
-          <w:rFonts w:ascii="Times New Roman" w:eastAsia="Times New Roman" w:hAnsi="Times New Roman" w:cs="Times New Roman"/>
-          <w:color w:val="0D0D0D" w:themeColor="text1" w:themeTint="F2"/>
-        </w:rPr>
-        <w:t>melb_data_subset$Distance</w:t>
-      </w:r>
-      <w:proofErr w:type="spellEnd"/>
-      <w:r>
-        <w:rPr>
-          <w:rFonts w:ascii="Times New Roman" w:eastAsia="Times New Roman" w:hAnsi="Times New Roman" w:cs="Times New Roman"/>
-          <w:color w:val="0D0D0D" w:themeColor="text1" w:themeTint="F2"/>
-        </w:rPr>
-        <w:t>,</w:t>
+      <w:r>
+        <w:rPr>
+          <w:rFonts w:ascii="Times New Roman" w:eastAsia="Times New Roman" w:hAnsi="Times New Roman" w:cs="Times New Roman"/>
+          <w:color w:val="0D0D0D" w:themeColor="text1" w:themeTint="F2"/>
+        </w:rPr>
+        <w:t>hist(melb_data_subset$Distance,</w:t>
       </w:r>
     </w:p>
     <w:p>
@@ -8812,23 +7986,7 @@
           <w:rFonts w:ascii="Times New Roman" w:eastAsia="Times New Roman" w:hAnsi="Times New Roman" w:cs="Times New Roman"/>
           <w:color w:val="0D0D0D" w:themeColor="text1" w:themeTint="F2"/>
         </w:rPr>
-        <w:t xml:space="preserve">     main = "Histogram of Distance from Melbourne </w:t>
-      </w:r>
-      <w:proofErr w:type="gramStart"/>
-      <w:r>
-        <w:rPr>
-          <w:rFonts w:ascii="Times New Roman" w:eastAsia="Times New Roman" w:hAnsi="Times New Roman" w:cs="Times New Roman"/>
-          <w:color w:val="0D0D0D" w:themeColor="text1" w:themeTint="F2"/>
-        </w:rPr>
-        <w:t>CBD(</w:t>
-      </w:r>
-      <w:proofErr w:type="gramEnd"/>
-      <w:r>
-        <w:rPr>
-          <w:rFonts w:ascii="Times New Roman" w:eastAsia="Times New Roman" w:hAnsi="Times New Roman" w:cs="Times New Roman"/>
-          <w:color w:val="0D0D0D" w:themeColor="text1" w:themeTint="F2"/>
-        </w:rPr>
-        <w:t>Jan–Mar 2017)",</w:t>
+        <w:t xml:space="preserve">     main = "Histogram of Distance from Melbourne CBD(Jan–Mar 2017)",</w:t>
       </w:r>
     </w:p>
     <w:p>
@@ -8845,23 +8003,7 @@
           <w:rFonts w:ascii="Times New Roman" w:eastAsia="Times New Roman" w:hAnsi="Times New Roman" w:cs="Times New Roman"/>
           <w:color w:val="0D0D0D" w:themeColor="text1" w:themeTint="F2"/>
         </w:rPr>
-        <w:t xml:space="preserve">     </w:t>
-      </w:r>
-      <w:proofErr w:type="spellStart"/>
-      <w:r>
-        <w:rPr>
-          <w:rFonts w:ascii="Times New Roman" w:eastAsia="Times New Roman" w:hAnsi="Times New Roman" w:cs="Times New Roman"/>
-          <w:color w:val="0D0D0D" w:themeColor="text1" w:themeTint="F2"/>
-        </w:rPr>
-        <w:t>xlab</w:t>
-      </w:r>
-      <w:proofErr w:type="spellEnd"/>
-      <w:r>
-        <w:rPr>
-          <w:rFonts w:ascii="Times New Roman" w:eastAsia="Times New Roman" w:hAnsi="Times New Roman" w:cs="Times New Roman"/>
-          <w:color w:val="0D0D0D" w:themeColor="text1" w:themeTint="F2"/>
-        </w:rPr>
-        <w:t xml:space="preserve"> = "Distance (km)",</w:t>
+        <w:t xml:space="preserve">     xlab = "Distance (km)",</w:t>
       </w:r>
     </w:p>
     <w:p>
@@ -8895,23 +8037,7 @@
           <w:rFonts w:ascii="Times New Roman" w:eastAsia="Times New Roman" w:hAnsi="Times New Roman" w:cs="Times New Roman"/>
           <w:color w:val="0D0D0D" w:themeColor="text1" w:themeTint="F2"/>
         </w:rPr>
-        <w:t xml:space="preserve">     col = "</w:t>
-      </w:r>
-      <w:proofErr w:type="spellStart"/>
-      <w:r>
-        <w:rPr>
-          <w:rFonts w:ascii="Times New Roman" w:eastAsia="Times New Roman" w:hAnsi="Times New Roman" w:cs="Times New Roman"/>
-          <w:color w:val="0D0D0D" w:themeColor="text1" w:themeTint="F2"/>
-        </w:rPr>
-        <w:t>lightgreen</w:t>
-      </w:r>
-      <w:proofErr w:type="spellEnd"/>
-      <w:r>
-        <w:rPr>
-          <w:rFonts w:ascii="Times New Roman" w:eastAsia="Times New Roman" w:hAnsi="Times New Roman" w:cs="Times New Roman"/>
-          <w:color w:val="0D0D0D" w:themeColor="text1" w:themeTint="F2"/>
-        </w:rPr>
-        <w:t>",</w:t>
+        <w:t xml:space="preserve">     col = "lightgreen",</w:t>
       </w:r>
     </w:p>
     <w:p>
@@ -8928,39 +8054,7 @@
           <w:rFonts w:ascii="Times New Roman" w:eastAsia="Times New Roman" w:hAnsi="Times New Roman" w:cs="Times New Roman"/>
           <w:color w:val="0D0D0D" w:themeColor="text1" w:themeTint="F2"/>
         </w:rPr>
-        <w:t xml:space="preserve">     </w:t>
-      </w:r>
-      <w:proofErr w:type="spellStart"/>
-      <w:r>
-        <w:rPr>
-          <w:rFonts w:ascii="Times New Roman" w:eastAsia="Times New Roman" w:hAnsi="Times New Roman" w:cs="Times New Roman"/>
-          <w:color w:val="0D0D0D" w:themeColor="text1" w:themeTint="F2"/>
-        </w:rPr>
-        <w:t>xlim</w:t>
-      </w:r>
-      <w:proofErr w:type="spellEnd"/>
-      <w:r>
-        <w:rPr>
-          <w:rFonts w:ascii="Times New Roman" w:eastAsia="Times New Roman" w:hAnsi="Times New Roman" w:cs="Times New Roman"/>
-          <w:color w:val="0D0D0D" w:themeColor="text1" w:themeTint="F2"/>
-        </w:rPr>
-        <w:t xml:space="preserve"> = </w:t>
-      </w:r>
-      <w:proofErr w:type="gramStart"/>
-      <w:r>
-        <w:rPr>
-          <w:rFonts w:ascii="Times New Roman" w:eastAsia="Times New Roman" w:hAnsi="Times New Roman" w:cs="Times New Roman"/>
-          <w:color w:val="0D0D0D" w:themeColor="text1" w:themeTint="F2"/>
-        </w:rPr>
-        <w:t>c(</w:t>
-      </w:r>
-      <w:proofErr w:type="gramEnd"/>
-      <w:r>
-        <w:rPr>
-          <w:rFonts w:ascii="Times New Roman" w:eastAsia="Times New Roman" w:hAnsi="Times New Roman" w:cs="Times New Roman"/>
-          <w:color w:val="0D0D0D" w:themeColor="text1" w:themeTint="F2"/>
-        </w:rPr>
-        <w:t>0,20),</w:t>
+        <w:t xml:space="preserve">     xlim = c(0,20),</w:t>
       </w:r>
     </w:p>
     <w:p>
@@ -8977,39 +8071,7 @@
           <w:rFonts w:ascii="Times New Roman" w:eastAsia="Times New Roman" w:hAnsi="Times New Roman" w:cs="Times New Roman"/>
           <w:color w:val="0D0D0D" w:themeColor="text1" w:themeTint="F2"/>
         </w:rPr>
-        <w:t xml:space="preserve">     </w:t>
-      </w:r>
-      <w:proofErr w:type="spellStart"/>
-      <w:r>
-        <w:rPr>
-          <w:rFonts w:ascii="Times New Roman" w:eastAsia="Times New Roman" w:hAnsi="Times New Roman" w:cs="Times New Roman"/>
-          <w:color w:val="0D0D0D" w:themeColor="text1" w:themeTint="F2"/>
-        </w:rPr>
-        <w:t>ylim</w:t>
-      </w:r>
-      <w:proofErr w:type="spellEnd"/>
-      <w:r>
-        <w:rPr>
-          <w:rFonts w:ascii="Times New Roman" w:eastAsia="Times New Roman" w:hAnsi="Times New Roman" w:cs="Times New Roman"/>
-          <w:color w:val="0D0D0D" w:themeColor="text1" w:themeTint="F2"/>
-        </w:rPr>
-        <w:t xml:space="preserve"> = </w:t>
-      </w:r>
-      <w:proofErr w:type="gramStart"/>
-      <w:r>
-        <w:rPr>
-          <w:rFonts w:ascii="Times New Roman" w:eastAsia="Times New Roman" w:hAnsi="Times New Roman" w:cs="Times New Roman"/>
-          <w:color w:val="0D0D0D" w:themeColor="text1" w:themeTint="F2"/>
-        </w:rPr>
-        <w:t>c(</w:t>
-      </w:r>
-      <w:proofErr w:type="gramEnd"/>
-      <w:r>
-        <w:rPr>
-          <w:rFonts w:ascii="Times New Roman" w:eastAsia="Times New Roman" w:hAnsi="Times New Roman" w:cs="Times New Roman"/>
-          <w:color w:val="0D0D0D" w:themeColor="text1" w:themeTint="F2"/>
-        </w:rPr>
-        <w:t>0,140)</w:t>
+        <w:t xml:space="preserve">     ylim = c(0,140)</w:t>
       </w:r>
     </w:p>
     <w:p>
@@ -9038,30 +8100,12 @@
           <w:color w:val="0D0D0D" w:themeColor="text1" w:themeTint="F2"/>
         </w:rPr>
       </w:pPr>
-      <w:proofErr w:type="spellStart"/>
-      <w:proofErr w:type="gramStart"/>
-      <w:r>
-        <w:rPr>
-          <w:rFonts w:ascii="Times New Roman" w:eastAsia="Times New Roman" w:hAnsi="Times New Roman" w:cs="Times New Roman"/>
-          <w:color w:val="0D0D0D" w:themeColor="text1" w:themeTint="F2"/>
-        </w:rPr>
-        <w:t>dev.off</w:t>
-      </w:r>
-      <w:proofErr w:type="spellEnd"/>
-      <w:r>
-        <w:rPr>
-          <w:rFonts w:ascii="Times New Roman" w:eastAsia="Times New Roman" w:hAnsi="Times New Roman" w:cs="Times New Roman"/>
-          <w:color w:val="0D0D0D" w:themeColor="text1" w:themeTint="F2"/>
-        </w:rPr>
-        <w:t>(</w:t>
-      </w:r>
-      <w:proofErr w:type="gramEnd"/>
-      <w:r>
-        <w:rPr>
-          <w:rFonts w:ascii="Times New Roman" w:eastAsia="Times New Roman" w:hAnsi="Times New Roman" w:cs="Times New Roman"/>
-          <w:color w:val="0D0D0D" w:themeColor="text1" w:themeTint="F2"/>
-        </w:rPr>
-        <w:t>)</w:t>
+      <w:r>
+        <w:rPr>
+          <w:rFonts w:ascii="Times New Roman" w:eastAsia="Times New Roman" w:hAnsi="Times New Roman" w:cs="Times New Roman"/>
+          <w:color w:val="0D0D0D" w:themeColor="text1" w:themeTint="F2"/>
+        </w:rPr>
+        <w:t>dev.off()</w:t>
       </w:r>
     </w:p>
     <w:p>
@@ -9083,30 +8127,12 @@
           <w:color w:val="0D0D0D" w:themeColor="text1" w:themeTint="F2"/>
         </w:rPr>
       </w:pPr>
-      <w:proofErr w:type="spellStart"/>
-      <w:proofErr w:type="gramStart"/>
-      <w:r>
-        <w:rPr>
-          <w:rFonts w:ascii="Times New Roman" w:eastAsia="Times New Roman" w:hAnsi="Times New Roman" w:cs="Times New Roman"/>
-          <w:color w:val="0D0D0D" w:themeColor="text1" w:themeTint="F2"/>
-        </w:rPr>
-        <w:t>png</w:t>
-      </w:r>
-      <w:proofErr w:type="spellEnd"/>
-      <w:r>
-        <w:rPr>
-          <w:rFonts w:ascii="Times New Roman" w:eastAsia="Times New Roman" w:hAnsi="Times New Roman" w:cs="Times New Roman"/>
-          <w:color w:val="0D0D0D" w:themeColor="text1" w:themeTint="F2"/>
-        </w:rPr>
-        <w:t>(</w:t>
-      </w:r>
-      <w:proofErr w:type="gramEnd"/>
-      <w:r>
-        <w:rPr>
-          <w:rFonts w:ascii="Times New Roman" w:eastAsia="Times New Roman" w:hAnsi="Times New Roman" w:cs="Times New Roman"/>
-          <w:color w:val="0D0D0D" w:themeColor="text1" w:themeTint="F2"/>
-        </w:rPr>
-        <w:t>"distance_histogram_with_bellcurve.png", width = 900, height = 700)</w:t>
+      <w:r>
+        <w:rPr>
+          <w:rFonts w:ascii="Times New Roman" w:eastAsia="Times New Roman" w:hAnsi="Times New Roman" w:cs="Times New Roman"/>
+          <w:color w:val="0D0D0D" w:themeColor="text1" w:themeTint="F2"/>
+        </w:rPr>
+        <w:t>png("distance_histogram_with_bellcurve.png", width = 900, height = 700)</w:t>
       </w:r>
     </w:p>
     <w:p>
@@ -9118,30 +8144,12 @@
           <w:color w:val="0D0D0D" w:themeColor="text1" w:themeTint="F2"/>
         </w:rPr>
       </w:pPr>
-      <w:proofErr w:type="gramStart"/>
-      <w:r>
-        <w:rPr>
-          <w:rFonts w:ascii="Times New Roman" w:eastAsia="Times New Roman" w:hAnsi="Times New Roman" w:cs="Times New Roman"/>
-          <w:color w:val="0D0D0D" w:themeColor="text1" w:themeTint="F2"/>
-        </w:rPr>
-        <w:t>hist(</w:t>
-      </w:r>
-      <w:proofErr w:type="spellStart"/>
-      <w:proofErr w:type="gramEnd"/>
-      <w:r>
-        <w:rPr>
-          <w:rFonts w:ascii="Times New Roman" w:eastAsia="Times New Roman" w:hAnsi="Times New Roman" w:cs="Times New Roman"/>
-          <w:color w:val="0D0D0D" w:themeColor="text1" w:themeTint="F2"/>
-        </w:rPr>
-        <w:t>melb_data_subset$Distance</w:t>
-      </w:r>
-      <w:proofErr w:type="spellEnd"/>
-      <w:r>
-        <w:rPr>
-          <w:rFonts w:ascii="Times New Roman" w:eastAsia="Times New Roman" w:hAnsi="Times New Roman" w:cs="Times New Roman"/>
-          <w:color w:val="0D0D0D" w:themeColor="text1" w:themeTint="F2"/>
-        </w:rPr>
-        <w:t>,</w:t>
+      <w:r>
+        <w:rPr>
+          <w:rFonts w:ascii="Times New Roman" w:eastAsia="Times New Roman" w:hAnsi="Times New Roman" w:cs="Times New Roman"/>
+          <w:color w:val="0D0D0D" w:themeColor="text1" w:themeTint="F2"/>
+        </w:rPr>
+        <w:t>hist(melb_data_subset$Distance,</w:t>
       </w:r>
     </w:p>
     <w:p>
@@ -9175,23 +8183,7 @@
           <w:rFonts w:ascii="Times New Roman" w:eastAsia="Times New Roman" w:hAnsi="Times New Roman" w:cs="Times New Roman"/>
           <w:color w:val="0D0D0D" w:themeColor="text1" w:themeTint="F2"/>
         </w:rPr>
-        <w:t xml:space="preserve">     main = "Distribution of </w:t>
-      </w:r>
-      <w:proofErr w:type="gramStart"/>
-      <w:r>
-        <w:rPr>
-          <w:rFonts w:ascii="Times New Roman" w:eastAsia="Times New Roman" w:hAnsi="Times New Roman" w:cs="Times New Roman"/>
-          <w:color w:val="0D0D0D" w:themeColor="text1" w:themeTint="F2"/>
-        </w:rPr>
-        <w:t>Distance(</w:t>
-      </w:r>
-      <w:proofErr w:type="gramEnd"/>
-      <w:r>
-        <w:rPr>
-          <w:rFonts w:ascii="Times New Roman" w:eastAsia="Times New Roman" w:hAnsi="Times New Roman" w:cs="Times New Roman"/>
-          <w:color w:val="0D0D0D" w:themeColor="text1" w:themeTint="F2"/>
-        </w:rPr>
-        <w:t>Jan–Mar 2017)",</w:t>
+        <w:t xml:space="preserve">     main = "Distribution of Distance(Jan–Mar 2017)",</w:t>
       </w:r>
     </w:p>
     <w:p>
@@ -9208,23 +8200,7 @@
           <w:rFonts w:ascii="Times New Roman" w:eastAsia="Times New Roman" w:hAnsi="Times New Roman" w:cs="Times New Roman"/>
           <w:color w:val="0D0D0D" w:themeColor="text1" w:themeTint="F2"/>
         </w:rPr>
-        <w:t xml:space="preserve">     </w:t>
-      </w:r>
-      <w:proofErr w:type="spellStart"/>
-      <w:r>
-        <w:rPr>
-          <w:rFonts w:ascii="Times New Roman" w:eastAsia="Times New Roman" w:hAnsi="Times New Roman" w:cs="Times New Roman"/>
-          <w:color w:val="0D0D0D" w:themeColor="text1" w:themeTint="F2"/>
-        </w:rPr>
-        <w:t>xlab</w:t>
-      </w:r>
-      <w:proofErr w:type="spellEnd"/>
-      <w:r>
-        <w:rPr>
-          <w:rFonts w:ascii="Times New Roman" w:eastAsia="Times New Roman" w:hAnsi="Times New Roman" w:cs="Times New Roman"/>
-          <w:color w:val="0D0D0D" w:themeColor="text1" w:themeTint="F2"/>
-        </w:rPr>
-        <w:t xml:space="preserve"> = "Distance (km)",</w:t>
+        <w:t xml:space="preserve">     xlab = "Distance (km)",</w:t>
       </w:r>
     </w:p>
     <w:p>
@@ -9241,39 +8217,7 @@
           <w:rFonts w:ascii="Times New Roman" w:eastAsia="Times New Roman" w:hAnsi="Times New Roman" w:cs="Times New Roman"/>
           <w:color w:val="0D0D0D" w:themeColor="text1" w:themeTint="F2"/>
         </w:rPr>
-        <w:t xml:space="preserve">     </w:t>
-      </w:r>
-      <w:proofErr w:type="spellStart"/>
-      <w:r>
-        <w:rPr>
-          <w:rFonts w:ascii="Times New Roman" w:eastAsia="Times New Roman" w:hAnsi="Times New Roman" w:cs="Times New Roman"/>
-          <w:color w:val="0D0D0D" w:themeColor="text1" w:themeTint="F2"/>
-        </w:rPr>
-        <w:t>xlim</w:t>
-      </w:r>
-      <w:proofErr w:type="spellEnd"/>
-      <w:r>
-        <w:rPr>
-          <w:rFonts w:ascii="Times New Roman" w:eastAsia="Times New Roman" w:hAnsi="Times New Roman" w:cs="Times New Roman"/>
-          <w:color w:val="0D0D0D" w:themeColor="text1" w:themeTint="F2"/>
-        </w:rPr>
-        <w:t xml:space="preserve"> = </w:t>
-      </w:r>
-      <w:proofErr w:type="gramStart"/>
-      <w:r>
-        <w:rPr>
-          <w:rFonts w:ascii="Times New Roman" w:eastAsia="Times New Roman" w:hAnsi="Times New Roman" w:cs="Times New Roman"/>
-          <w:color w:val="0D0D0D" w:themeColor="text1" w:themeTint="F2"/>
-        </w:rPr>
-        <w:t>c(</w:t>
-      </w:r>
-      <w:proofErr w:type="gramEnd"/>
-      <w:r>
-        <w:rPr>
-          <w:rFonts w:ascii="Times New Roman" w:eastAsia="Times New Roman" w:hAnsi="Times New Roman" w:cs="Times New Roman"/>
-          <w:color w:val="0D0D0D" w:themeColor="text1" w:themeTint="F2"/>
-        </w:rPr>
-        <w:t>0,20),</w:t>
+        <w:t xml:space="preserve">     xlim = c(0,20),</w:t>
       </w:r>
     </w:p>
     <w:p>
@@ -9290,23 +8234,7 @@
           <w:rFonts w:ascii="Times New Roman" w:eastAsia="Times New Roman" w:hAnsi="Times New Roman" w:cs="Times New Roman"/>
           <w:color w:val="0D0D0D" w:themeColor="text1" w:themeTint="F2"/>
         </w:rPr>
-        <w:t xml:space="preserve">     col = "</w:t>
-      </w:r>
-      <w:proofErr w:type="spellStart"/>
-      <w:r>
-        <w:rPr>
-          <w:rFonts w:ascii="Times New Roman" w:eastAsia="Times New Roman" w:hAnsi="Times New Roman" w:cs="Times New Roman"/>
-          <w:color w:val="0D0D0D" w:themeColor="text1" w:themeTint="F2"/>
-        </w:rPr>
-        <w:t>lightgreen</w:t>
-      </w:r>
-      <w:proofErr w:type="spellEnd"/>
-      <w:r>
-        <w:rPr>
-          <w:rFonts w:ascii="Times New Roman" w:eastAsia="Times New Roman" w:hAnsi="Times New Roman" w:cs="Times New Roman"/>
-          <w:color w:val="0D0D0D" w:themeColor="text1" w:themeTint="F2"/>
-        </w:rPr>
-        <w:t>",</w:t>
+        <w:t xml:space="preserve">     col = "lightgreen",</w:t>
       </w:r>
     </w:p>
     <w:p>
@@ -9323,23 +8251,7 @@
           <w:rFonts w:ascii="Times New Roman" w:eastAsia="Times New Roman" w:hAnsi="Times New Roman" w:cs="Times New Roman"/>
           <w:color w:val="0D0D0D" w:themeColor="text1" w:themeTint="F2"/>
         </w:rPr>
-        <w:t xml:space="preserve">     </w:t>
-      </w:r>
-      <w:proofErr w:type="spellStart"/>
-      <w:r>
-        <w:rPr>
-          <w:rFonts w:ascii="Times New Roman" w:eastAsia="Times New Roman" w:hAnsi="Times New Roman" w:cs="Times New Roman"/>
-          <w:color w:val="0D0D0D" w:themeColor="text1" w:themeTint="F2"/>
-        </w:rPr>
-        <w:t>freq</w:t>
-      </w:r>
-      <w:proofErr w:type="spellEnd"/>
-      <w:r>
-        <w:rPr>
-          <w:rFonts w:ascii="Times New Roman" w:eastAsia="Times New Roman" w:hAnsi="Times New Roman" w:cs="Times New Roman"/>
-          <w:color w:val="0D0D0D" w:themeColor="text1" w:themeTint="F2"/>
-        </w:rPr>
-        <w:t xml:space="preserve"> = FALSE)</w:t>
+        <w:t xml:space="preserve">     freq = FALSE)</w:t>
       </w:r>
     </w:p>
     <w:p>
@@ -9366,23 +8278,7 @@
           <w:rFonts w:ascii="Times New Roman" w:eastAsia="Times New Roman" w:hAnsi="Times New Roman" w:cs="Times New Roman"/>
           <w:color w:val="0D0D0D" w:themeColor="text1" w:themeTint="F2"/>
         </w:rPr>
-        <w:t>lines(density(</w:t>
-      </w:r>
-      <w:proofErr w:type="spellStart"/>
-      <w:r>
-        <w:rPr>
-          <w:rFonts w:ascii="Times New Roman" w:eastAsia="Times New Roman" w:hAnsi="Times New Roman" w:cs="Times New Roman"/>
-          <w:color w:val="0D0D0D" w:themeColor="text1" w:themeTint="F2"/>
-        </w:rPr>
-        <w:t>melb_data_subset$Distance</w:t>
-      </w:r>
-      <w:proofErr w:type="spellEnd"/>
-      <w:r>
-        <w:rPr>
-          <w:rFonts w:ascii="Times New Roman" w:eastAsia="Times New Roman" w:hAnsi="Times New Roman" w:cs="Times New Roman"/>
-          <w:color w:val="0D0D0D" w:themeColor="text1" w:themeTint="F2"/>
-        </w:rPr>
-        <w:t>),</w:t>
+        <w:t>lines(density(melb_data_subset$Distance),</w:t>
       </w:r>
     </w:p>
     <w:p>
@@ -9417,23 +8313,7 @@
           <w:rFonts w:ascii="Times New Roman" w:eastAsia="Times New Roman" w:hAnsi="Times New Roman" w:cs="Times New Roman"/>
           <w:color w:val="0D0D0D" w:themeColor="text1" w:themeTint="F2"/>
         </w:rPr>
-        <w:t xml:space="preserve">      </w:t>
-      </w:r>
-      <w:proofErr w:type="spellStart"/>
-      <w:r>
-        <w:rPr>
-          <w:rFonts w:ascii="Times New Roman" w:eastAsia="Times New Roman" w:hAnsi="Times New Roman" w:cs="Times New Roman"/>
-          <w:color w:val="0D0D0D" w:themeColor="text1" w:themeTint="F2"/>
-        </w:rPr>
-        <w:t>lwd</w:t>
-      </w:r>
-      <w:proofErr w:type="spellEnd"/>
-      <w:r>
-        <w:rPr>
-          <w:rFonts w:ascii="Times New Roman" w:eastAsia="Times New Roman" w:hAnsi="Times New Roman" w:cs="Times New Roman"/>
-          <w:color w:val="0D0D0D" w:themeColor="text1" w:themeTint="F2"/>
-        </w:rPr>
-        <w:t xml:space="preserve"> = 2)</w:t>
+        <w:t xml:space="preserve">      lwd = 2)</w:t>
       </w:r>
     </w:p>
     <w:p>
@@ -9445,30 +8325,12 @@
           <w:color w:val="0D0D0D" w:themeColor="text1" w:themeTint="F2"/>
         </w:rPr>
       </w:pPr>
-      <w:proofErr w:type="spellStart"/>
-      <w:proofErr w:type="gramStart"/>
-      <w:r>
-        <w:rPr>
-          <w:rFonts w:ascii="Times New Roman" w:eastAsia="Times New Roman" w:hAnsi="Times New Roman" w:cs="Times New Roman"/>
-          <w:color w:val="0D0D0D" w:themeColor="text1" w:themeTint="F2"/>
-        </w:rPr>
-        <w:t>dev.off</w:t>
-      </w:r>
-      <w:proofErr w:type="spellEnd"/>
-      <w:r>
-        <w:rPr>
-          <w:rFonts w:ascii="Times New Roman" w:eastAsia="Times New Roman" w:hAnsi="Times New Roman" w:cs="Times New Roman"/>
-          <w:color w:val="0D0D0D" w:themeColor="text1" w:themeTint="F2"/>
-        </w:rPr>
-        <w:t>(</w:t>
-      </w:r>
-      <w:proofErr w:type="gramEnd"/>
-      <w:r>
-        <w:rPr>
-          <w:rFonts w:ascii="Times New Roman" w:eastAsia="Times New Roman" w:hAnsi="Times New Roman" w:cs="Times New Roman"/>
-          <w:color w:val="0D0D0D" w:themeColor="text1" w:themeTint="F2"/>
-        </w:rPr>
-        <w:t>)</w:t>
+      <w:r>
+        <w:rPr>
+          <w:rFonts w:ascii="Times New Roman" w:eastAsia="Times New Roman" w:hAnsi="Times New Roman" w:cs="Times New Roman"/>
+          <w:color w:val="0D0D0D" w:themeColor="text1" w:themeTint="F2"/>
+        </w:rPr>
+        <w:t>dev.off()</w:t>
       </w:r>
     </w:p>
     <w:p>
@@ -9495,17 +8357,8 @@
           <w:rFonts w:ascii="Times New Roman" w:eastAsia="Times New Roman" w:hAnsi="Times New Roman" w:cs="Times New Roman"/>
           <w:color w:val="0D0D0D" w:themeColor="text1" w:themeTint="F2"/>
         </w:rPr>
-        <w:t>x&lt;-</w:t>
-      </w:r>
-      <w:proofErr w:type="spellStart"/>
-      <w:r>
-        <w:rPr>
-          <w:rFonts w:ascii="Times New Roman" w:eastAsia="Times New Roman" w:hAnsi="Times New Roman" w:cs="Times New Roman"/>
-          <w:color w:val="0D0D0D" w:themeColor="text1" w:themeTint="F2"/>
-        </w:rPr>
-        <w:t>melb_data_subset$Distance</w:t>
-      </w:r>
-      <w:proofErr w:type="spellEnd"/>
+        <w:t>x&lt;-melb_data_subset$Distance</w:t>
+      </w:r>
     </w:p>
     <w:p>
       <w:pPr>
@@ -9521,17 +8374,8 @@
           <w:rFonts w:ascii="Times New Roman" w:eastAsia="Times New Roman" w:hAnsi="Times New Roman" w:cs="Times New Roman"/>
           <w:color w:val="0D0D0D" w:themeColor="text1" w:themeTint="F2"/>
         </w:rPr>
-        <w:t>y&lt;-</w:t>
-      </w:r>
-      <w:proofErr w:type="spellStart"/>
-      <w:r>
-        <w:rPr>
-          <w:rFonts w:ascii="Times New Roman" w:eastAsia="Times New Roman" w:hAnsi="Times New Roman" w:cs="Times New Roman"/>
-          <w:color w:val="0D0D0D" w:themeColor="text1" w:themeTint="F2"/>
-        </w:rPr>
-        <w:t>melb_data_subset$Price_in_million</w:t>
-      </w:r>
-      <w:proofErr w:type="spellEnd"/>
+        <w:t>y&lt;-melb_data_subset$Price_in_million</w:t>
+      </w:r>
     </w:p>
     <w:p>
       <w:pPr>
@@ -9542,30 +8386,12 @@
           <w:color w:val="0D0D0D" w:themeColor="text1" w:themeTint="F2"/>
         </w:rPr>
       </w:pPr>
-      <w:proofErr w:type="spellStart"/>
-      <w:proofErr w:type="gramStart"/>
-      <w:r>
-        <w:rPr>
-          <w:rFonts w:ascii="Times New Roman" w:eastAsia="Times New Roman" w:hAnsi="Times New Roman" w:cs="Times New Roman"/>
-          <w:color w:val="0D0D0D" w:themeColor="text1" w:themeTint="F2"/>
-        </w:rPr>
-        <w:t>png</w:t>
-      </w:r>
-      <w:proofErr w:type="spellEnd"/>
-      <w:r>
-        <w:rPr>
-          <w:rFonts w:ascii="Times New Roman" w:eastAsia="Times New Roman" w:hAnsi="Times New Roman" w:cs="Times New Roman"/>
-          <w:color w:val="0D0D0D" w:themeColor="text1" w:themeTint="F2"/>
-        </w:rPr>
-        <w:t>(</w:t>
-      </w:r>
-      <w:proofErr w:type="gramEnd"/>
-      <w:r>
-        <w:rPr>
-          <w:rFonts w:ascii="Times New Roman" w:eastAsia="Times New Roman" w:hAnsi="Times New Roman" w:cs="Times New Roman"/>
-          <w:color w:val="0D0D0D" w:themeColor="text1" w:themeTint="F2"/>
-        </w:rPr>
-        <w:t>"Price_distance_correlation.png", width = 900, height = 700)</w:t>
+      <w:r>
+        <w:rPr>
+          <w:rFonts w:ascii="Times New Roman" w:eastAsia="Times New Roman" w:hAnsi="Times New Roman" w:cs="Times New Roman"/>
+          <w:color w:val="0D0D0D" w:themeColor="text1" w:themeTint="F2"/>
+        </w:rPr>
+        <w:t>png("Price_distance_correlation.png", width = 900, height = 700)</w:t>
       </w:r>
     </w:p>
     <w:p>
@@ -9594,53 +8420,12 @@
           <w:color w:val="0D0D0D" w:themeColor="text1" w:themeTint="F2"/>
         </w:rPr>
       </w:pPr>
-      <w:proofErr w:type="gramStart"/>
-      <w:r>
-        <w:rPr>
-          <w:rFonts w:ascii="Times New Roman" w:eastAsia="Times New Roman" w:hAnsi="Times New Roman" w:cs="Times New Roman"/>
-          <w:color w:val="0D0D0D" w:themeColor="text1" w:themeTint="F2"/>
-        </w:rPr>
-        <w:t>plot(</w:t>
-      </w:r>
-      <w:proofErr w:type="spellStart"/>
-      <w:r>
-        <w:rPr>
-          <w:rFonts w:ascii="Times New Roman" w:eastAsia="Times New Roman" w:hAnsi="Times New Roman" w:cs="Times New Roman"/>
-          <w:color w:val="0D0D0D" w:themeColor="text1" w:themeTint="F2"/>
-        </w:rPr>
-        <w:t>x,y</w:t>
-      </w:r>
-      <w:proofErr w:type="gramEnd"/>
-      <w:r>
-        <w:rPr>
-          <w:rFonts w:ascii="Times New Roman" w:eastAsia="Times New Roman" w:hAnsi="Times New Roman" w:cs="Times New Roman"/>
-          <w:color w:val="0D0D0D" w:themeColor="text1" w:themeTint="F2"/>
-        </w:rPr>
-        <w:t>,main</w:t>
-      </w:r>
-      <w:proofErr w:type="spellEnd"/>
-      <w:r>
-        <w:rPr>
-          <w:rFonts w:ascii="Times New Roman" w:eastAsia="Times New Roman" w:hAnsi="Times New Roman" w:cs="Times New Roman"/>
-          <w:color w:val="0D0D0D" w:themeColor="text1" w:themeTint="F2"/>
-        </w:rPr>
-        <w:t xml:space="preserve"> = "Price vs Distance from Melbourne </w:t>
-      </w:r>
-      <w:proofErr w:type="gramStart"/>
-      <w:r>
-        <w:rPr>
-          <w:rFonts w:ascii="Times New Roman" w:eastAsia="Times New Roman" w:hAnsi="Times New Roman" w:cs="Times New Roman"/>
-          <w:color w:val="0D0D0D" w:themeColor="text1" w:themeTint="F2"/>
-        </w:rPr>
-        <w:t>CBD(</w:t>
-      </w:r>
-      <w:proofErr w:type="gramEnd"/>
-      <w:r>
-        <w:rPr>
-          <w:rFonts w:ascii="Times New Roman" w:eastAsia="Times New Roman" w:hAnsi="Times New Roman" w:cs="Times New Roman"/>
-          <w:color w:val="0D0D0D" w:themeColor="text1" w:themeTint="F2"/>
-        </w:rPr>
-        <w:t>Jan–Mar 2017)",</w:t>
+      <w:r>
+        <w:rPr>
+          <w:rFonts w:ascii="Times New Roman" w:eastAsia="Times New Roman" w:hAnsi="Times New Roman" w:cs="Times New Roman"/>
+          <w:color w:val="0D0D0D" w:themeColor="text1" w:themeTint="F2"/>
+        </w:rPr>
+        <w:t>plot(x,y,main = "Price vs Distance from Melbourne CBD(Jan–Mar 2017)",</w:t>
       </w:r>
     </w:p>
     <w:p>
@@ -9657,23 +8442,7 @@
           <w:rFonts w:ascii="Times New Roman" w:eastAsia="Times New Roman" w:hAnsi="Times New Roman" w:cs="Times New Roman"/>
           <w:color w:val="0D0D0D" w:themeColor="text1" w:themeTint="F2"/>
         </w:rPr>
-        <w:t xml:space="preserve">     </w:t>
-      </w:r>
-      <w:proofErr w:type="spellStart"/>
-      <w:r>
-        <w:rPr>
-          <w:rFonts w:ascii="Times New Roman" w:eastAsia="Times New Roman" w:hAnsi="Times New Roman" w:cs="Times New Roman"/>
-          <w:color w:val="0D0D0D" w:themeColor="text1" w:themeTint="F2"/>
-        </w:rPr>
-        <w:t>xlab</w:t>
-      </w:r>
-      <w:proofErr w:type="spellEnd"/>
-      <w:r>
-        <w:rPr>
-          <w:rFonts w:ascii="Times New Roman" w:eastAsia="Times New Roman" w:hAnsi="Times New Roman" w:cs="Times New Roman"/>
-          <w:color w:val="0D0D0D" w:themeColor="text1" w:themeTint="F2"/>
-        </w:rPr>
-        <w:t>="Distance(km) from Melbourne CBD",</w:t>
+        <w:t xml:space="preserve">     xlab="Distance(km) from Melbourne CBD",</w:t>
       </w:r>
     </w:p>
     <w:p>
@@ -9690,23 +8459,7 @@
           <w:rFonts w:ascii="Times New Roman" w:eastAsia="Times New Roman" w:hAnsi="Times New Roman" w:cs="Times New Roman"/>
           <w:color w:val="0D0D0D" w:themeColor="text1" w:themeTint="F2"/>
         </w:rPr>
-        <w:t xml:space="preserve">     </w:t>
-      </w:r>
-      <w:proofErr w:type="spellStart"/>
-      <w:r>
-        <w:rPr>
-          <w:rFonts w:ascii="Times New Roman" w:eastAsia="Times New Roman" w:hAnsi="Times New Roman" w:cs="Times New Roman"/>
-          <w:color w:val="0D0D0D" w:themeColor="text1" w:themeTint="F2"/>
-        </w:rPr>
-        <w:t>ylab</w:t>
-      </w:r>
-      <w:proofErr w:type="spellEnd"/>
-      <w:r>
-        <w:rPr>
-          <w:rFonts w:ascii="Times New Roman" w:eastAsia="Times New Roman" w:hAnsi="Times New Roman" w:cs="Times New Roman"/>
-          <w:color w:val="0D0D0D" w:themeColor="text1" w:themeTint="F2"/>
-        </w:rPr>
-        <w:t xml:space="preserve"> = "Price in million dollars",</w:t>
+        <w:t xml:space="preserve">     ylab = "Price in million dollars",</w:t>
       </w:r>
     </w:p>
     <w:p>
@@ -9723,23 +8476,7 @@
           <w:rFonts w:ascii="Times New Roman" w:eastAsia="Times New Roman" w:hAnsi="Times New Roman" w:cs="Times New Roman"/>
           <w:color w:val="0D0D0D" w:themeColor="text1" w:themeTint="F2"/>
         </w:rPr>
-        <w:t xml:space="preserve">     </w:t>
-      </w:r>
-      <w:proofErr w:type="spellStart"/>
-      <w:r>
-        <w:rPr>
-          <w:rFonts w:ascii="Times New Roman" w:eastAsia="Times New Roman" w:hAnsi="Times New Roman" w:cs="Times New Roman"/>
-          <w:color w:val="0D0D0D" w:themeColor="text1" w:themeTint="F2"/>
-        </w:rPr>
-        <w:t>pch</w:t>
-      </w:r>
-      <w:proofErr w:type="spellEnd"/>
-      <w:r>
-        <w:rPr>
-          <w:rFonts w:ascii="Times New Roman" w:eastAsia="Times New Roman" w:hAnsi="Times New Roman" w:cs="Times New Roman"/>
-          <w:color w:val="0D0D0D" w:themeColor="text1" w:themeTint="F2"/>
-        </w:rPr>
-        <w:t>=19,</w:t>
+        <w:t xml:space="preserve">     pch=19,</w:t>
       </w:r>
     </w:p>
     <w:p>
@@ -9756,39 +8493,7 @@
           <w:rFonts w:ascii="Times New Roman" w:eastAsia="Times New Roman" w:hAnsi="Times New Roman" w:cs="Times New Roman"/>
           <w:color w:val="0D0D0D" w:themeColor="text1" w:themeTint="F2"/>
         </w:rPr>
-        <w:t xml:space="preserve">     </w:t>
-      </w:r>
-      <w:proofErr w:type="spellStart"/>
-      <w:r>
-        <w:rPr>
-          <w:rFonts w:ascii="Times New Roman" w:eastAsia="Times New Roman" w:hAnsi="Times New Roman" w:cs="Times New Roman"/>
-          <w:color w:val="0D0D0D" w:themeColor="text1" w:themeTint="F2"/>
-        </w:rPr>
-        <w:t>xlim</w:t>
-      </w:r>
-      <w:proofErr w:type="spellEnd"/>
-      <w:r>
-        <w:rPr>
-          <w:rFonts w:ascii="Times New Roman" w:eastAsia="Times New Roman" w:hAnsi="Times New Roman" w:cs="Times New Roman"/>
-          <w:color w:val="0D0D0D" w:themeColor="text1" w:themeTint="F2"/>
-        </w:rPr>
-        <w:t xml:space="preserve"> = </w:t>
-      </w:r>
-      <w:proofErr w:type="gramStart"/>
-      <w:r>
-        <w:rPr>
-          <w:rFonts w:ascii="Times New Roman" w:eastAsia="Times New Roman" w:hAnsi="Times New Roman" w:cs="Times New Roman"/>
-          <w:color w:val="0D0D0D" w:themeColor="text1" w:themeTint="F2"/>
-        </w:rPr>
-        <w:t>c(</w:t>
-      </w:r>
-      <w:proofErr w:type="gramEnd"/>
-      <w:r>
-        <w:rPr>
-          <w:rFonts w:ascii="Times New Roman" w:eastAsia="Times New Roman" w:hAnsi="Times New Roman" w:cs="Times New Roman"/>
-          <w:color w:val="0D0D0D" w:themeColor="text1" w:themeTint="F2"/>
-        </w:rPr>
-        <w:t>0,20),</w:t>
+        <w:t xml:space="preserve">     xlim = c(0,20),</w:t>
       </w:r>
     </w:p>
     <w:p>
@@ -9805,39 +8510,7 @@
           <w:rFonts w:ascii="Times New Roman" w:eastAsia="Times New Roman" w:hAnsi="Times New Roman" w:cs="Times New Roman"/>
           <w:color w:val="0D0D0D" w:themeColor="text1" w:themeTint="F2"/>
         </w:rPr>
-        <w:t xml:space="preserve">     </w:t>
-      </w:r>
-      <w:proofErr w:type="spellStart"/>
-      <w:r>
-        <w:rPr>
-          <w:rFonts w:ascii="Times New Roman" w:eastAsia="Times New Roman" w:hAnsi="Times New Roman" w:cs="Times New Roman"/>
-          <w:color w:val="0D0D0D" w:themeColor="text1" w:themeTint="F2"/>
-        </w:rPr>
-        <w:t>ylim</w:t>
-      </w:r>
-      <w:proofErr w:type="spellEnd"/>
-      <w:r>
-        <w:rPr>
-          <w:rFonts w:ascii="Times New Roman" w:eastAsia="Times New Roman" w:hAnsi="Times New Roman" w:cs="Times New Roman"/>
-          <w:color w:val="0D0D0D" w:themeColor="text1" w:themeTint="F2"/>
-        </w:rPr>
-        <w:t xml:space="preserve"> = </w:t>
-      </w:r>
-      <w:proofErr w:type="gramStart"/>
-      <w:r>
-        <w:rPr>
-          <w:rFonts w:ascii="Times New Roman" w:eastAsia="Times New Roman" w:hAnsi="Times New Roman" w:cs="Times New Roman"/>
-          <w:color w:val="0D0D0D" w:themeColor="text1" w:themeTint="F2"/>
-        </w:rPr>
-        <w:t>c(</w:t>
-      </w:r>
-      <w:proofErr w:type="gramEnd"/>
-      <w:r>
-        <w:rPr>
-          <w:rFonts w:ascii="Times New Roman" w:eastAsia="Times New Roman" w:hAnsi="Times New Roman" w:cs="Times New Roman"/>
-          <w:color w:val="0D0D0D" w:themeColor="text1" w:themeTint="F2"/>
-        </w:rPr>
-        <w:t>0,4),</w:t>
+        <w:t xml:space="preserve">     ylim = c(0,4),</w:t>
       </w:r>
     </w:p>
     <w:p>
@@ -9871,17 +8544,8 @@
           <w:rFonts w:ascii="Times New Roman" w:eastAsia="Times New Roman" w:hAnsi="Times New Roman" w:cs="Times New Roman"/>
           <w:color w:val="0D0D0D" w:themeColor="text1" w:themeTint="F2"/>
         </w:rPr>
-        <w:t xml:space="preserve">#Using a linear regression model to test the strength of the </w:t>
-      </w:r>
-      <w:proofErr w:type="spellStart"/>
-      <w:r>
-        <w:rPr>
-          <w:rFonts w:ascii="Times New Roman" w:eastAsia="Times New Roman" w:hAnsi="Times New Roman" w:cs="Times New Roman"/>
-          <w:color w:val="0D0D0D" w:themeColor="text1" w:themeTint="F2"/>
-        </w:rPr>
-        <w:t>correltaion</w:t>
-      </w:r>
-      <w:proofErr w:type="spellEnd"/>
+        <w:t>#Using a linear regression model to test the strength of the correltaion</w:t>
+      </w:r>
     </w:p>
     <w:p>
       <w:pPr>
@@ -9897,66 +8561,7 @@
           <w:rFonts w:ascii="Times New Roman" w:eastAsia="Times New Roman" w:hAnsi="Times New Roman" w:cs="Times New Roman"/>
           <w:color w:val="0D0D0D" w:themeColor="text1" w:themeTint="F2"/>
         </w:rPr>
-        <w:t>model&lt;-</w:t>
-      </w:r>
-      <w:proofErr w:type="spellStart"/>
-      <w:proofErr w:type="gramStart"/>
-      <w:r>
-        <w:rPr>
-          <w:rFonts w:ascii="Times New Roman" w:eastAsia="Times New Roman" w:hAnsi="Times New Roman" w:cs="Times New Roman"/>
-          <w:color w:val="0D0D0D" w:themeColor="text1" w:themeTint="F2"/>
-        </w:rPr>
-        <w:t>lm</w:t>
-      </w:r>
-      <w:proofErr w:type="spellEnd"/>
-      <w:r>
-        <w:rPr>
-          <w:rFonts w:ascii="Times New Roman" w:eastAsia="Times New Roman" w:hAnsi="Times New Roman" w:cs="Times New Roman"/>
-          <w:color w:val="0D0D0D" w:themeColor="text1" w:themeTint="F2"/>
-        </w:rPr>
-        <w:t>(</w:t>
-      </w:r>
-      <w:proofErr w:type="spellStart"/>
-      <w:proofErr w:type="gramEnd"/>
-      <w:r>
-        <w:rPr>
-          <w:rFonts w:ascii="Times New Roman" w:eastAsia="Times New Roman" w:hAnsi="Times New Roman" w:cs="Times New Roman"/>
-          <w:color w:val="0D0D0D" w:themeColor="text1" w:themeTint="F2"/>
-        </w:rPr>
-        <w:t>y~</w:t>
-      </w:r>
-      <w:proofErr w:type="gramStart"/>
-      <w:r>
-        <w:rPr>
-          <w:rFonts w:ascii="Times New Roman" w:eastAsia="Times New Roman" w:hAnsi="Times New Roman" w:cs="Times New Roman"/>
-          <w:color w:val="0D0D0D" w:themeColor="text1" w:themeTint="F2"/>
-        </w:rPr>
-        <w:t>x,data</w:t>
-      </w:r>
-      <w:proofErr w:type="spellEnd"/>
-      <w:proofErr w:type="gramEnd"/>
-      <w:r>
-        <w:rPr>
-          <w:rFonts w:ascii="Times New Roman" w:eastAsia="Times New Roman" w:hAnsi="Times New Roman" w:cs="Times New Roman"/>
-          <w:color w:val="0D0D0D" w:themeColor="text1" w:themeTint="F2"/>
-        </w:rPr>
-        <w:t xml:space="preserve"> = </w:t>
-      </w:r>
-      <w:proofErr w:type="spellStart"/>
-      <w:r>
-        <w:rPr>
-          <w:rFonts w:ascii="Times New Roman" w:eastAsia="Times New Roman" w:hAnsi="Times New Roman" w:cs="Times New Roman"/>
-          <w:color w:val="0D0D0D" w:themeColor="text1" w:themeTint="F2"/>
-        </w:rPr>
-        <w:t>melb_data_subset</w:t>
-      </w:r>
-      <w:proofErr w:type="spellEnd"/>
-      <w:r>
-        <w:rPr>
-          <w:rFonts w:ascii="Times New Roman" w:eastAsia="Times New Roman" w:hAnsi="Times New Roman" w:cs="Times New Roman"/>
-          <w:color w:val="0D0D0D" w:themeColor="text1" w:themeTint="F2"/>
-        </w:rPr>
-        <w:t xml:space="preserve">) </w:t>
+        <w:t xml:space="preserve">model&lt;-lm(y~x,data = melb_data_subset) </w:t>
       </w:r>
     </w:p>
     <w:p>
@@ -9990,42 +8595,42 @@
           <w:rFonts w:ascii="Times New Roman" w:eastAsia="Times New Roman" w:hAnsi="Times New Roman" w:cs="Times New Roman"/>
           <w:color w:val="0D0D0D" w:themeColor="text1" w:themeTint="F2"/>
         </w:rPr>
+        <w:t xml:space="preserve"> abline(model,col="blue")</w:t>
+      </w:r>
+    </w:p>
+    <w:p>
+      <w:pPr>
+        <w:pStyle w:val="ListParagraph"/>
+        <w:ind w:left="1800"/>
+        <w:rPr>
+          <w:rFonts w:ascii="Times New Roman" w:eastAsia="Times New Roman" w:hAnsi="Times New Roman" w:cs="Times New Roman"/>
+          <w:color w:val="0D0D0D" w:themeColor="text1" w:themeTint="F2"/>
+        </w:rPr>
+      </w:pPr>
+      <w:r>
+        <w:rPr>
+          <w:rFonts w:ascii="Times New Roman" w:eastAsia="Times New Roman" w:hAnsi="Times New Roman" w:cs="Times New Roman"/>
+          <w:color w:val="0D0D0D" w:themeColor="text1" w:themeTint="F2"/>
+        </w:rPr>
+        <w:t xml:space="preserve"> dev.off()</w:t>
+      </w:r>
+    </w:p>
+    <w:p>
+      <w:pPr>
+        <w:pStyle w:val="ListParagraph"/>
+        <w:ind w:left="1800"/>
+        <w:rPr>
+          <w:rFonts w:ascii="Times New Roman" w:eastAsia="Times New Roman" w:hAnsi="Times New Roman" w:cs="Times New Roman"/>
+          <w:color w:val="0D0D0D" w:themeColor="text1" w:themeTint="F2"/>
+        </w:rPr>
+      </w:pPr>
+      <w:r>
+        <w:rPr>
+          <w:rFonts w:ascii="Times New Roman" w:eastAsia="Times New Roman" w:hAnsi="Times New Roman" w:cs="Times New Roman"/>
+          <w:color w:val="0D0D0D" w:themeColor="text1" w:themeTint="F2"/>
+        </w:rPr>
         <w:t xml:space="preserve"> </w:t>
       </w:r>
-      <w:proofErr w:type="spellStart"/>
-      <w:r>
-        <w:rPr>
-          <w:rFonts w:ascii="Times New Roman" w:eastAsia="Times New Roman" w:hAnsi="Times New Roman" w:cs="Times New Roman"/>
-          <w:color w:val="0D0D0D" w:themeColor="text1" w:themeTint="F2"/>
-        </w:rPr>
-        <w:t>abline</w:t>
-      </w:r>
-      <w:proofErr w:type="spellEnd"/>
-      <w:r>
-        <w:rPr>
-          <w:rFonts w:ascii="Times New Roman" w:eastAsia="Times New Roman" w:hAnsi="Times New Roman" w:cs="Times New Roman"/>
-          <w:color w:val="0D0D0D" w:themeColor="text1" w:themeTint="F2"/>
-        </w:rPr>
-        <w:t>(</w:t>
-      </w:r>
-      <w:proofErr w:type="spellStart"/>
-      <w:proofErr w:type="gramStart"/>
-      <w:r>
-        <w:rPr>
-          <w:rFonts w:ascii="Times New Roman" w:eastAsia="Times New Roman" w:hAnsi="Times New Roman" w:cs="Times New Roman"/>
-          <w:color w:val="0D0D0D" w:themeColor="text1" w:themeTint="F2"/>
-        </w:rPr>
-        <w:t>model,col</w:t>
-      </w:r>
-      <w:proofErr w:type="spellEnd"/>
-      <w:proofErr w:type="gramEnd"/>
-      <w:r>
-        <w:rPr>
-          <w:rFonts w:ascii="Times New Roman" w:eastAsia="Times New Roman" w:hAnsi="Times New Roman" w:cs="Times New Roman"/>
-          <w:color w:val="0D0D0D" w:themeColor="text1" w:themeTint="F2"/>
-        </w:rPr>
-        <w:t>="blue")</w:t>
-      </w:r>
     </w:p>
     <w:p>
       <w:pPr>
@@ -10041,33 +8646,127 @@
           <w:rFonts w:ascii="Times New Roman" w:eastAsia="Times New Roman" w:hAnsi="Times New Roman" w:cs="Times New Roman"/>
           <w:color w:val="0D0D0D" w:themeColor="text1" w:themeTint="F2"/>
         </w:rPr>
+        <w:t xml:space="preserve"> #Performing Pearson correlation test to check statistical significance of the relationship</w:t>
+      </w:r>
+    </w:p>
+    <w:p>
+      <w:pPr>
+        <w:pStyle w:val="ListParagraph"/>
+        <w:ind w:left="1800"/>
+        <w:rPr>
+          <w:rFonts w:ascii="Times New Roman" w:eastAsia="Times New Roman" w:hAnsi="Times New Roman" w:cs="Times New Roman"/>
+          <w:color w:val="0D0D0D" w:themeColor="text1" w:themeTint="F2"/>
+        </w:rPr>
+      </w:pPr>
+      <w:r>
+        <w:rPr>
+          <w:rFonts w:ascii="Times New Roman" w:eastAsia="Times New Roman" w:hAnsi="Times New Roman" w:cs="Times New Roman"/>
+          <w:color w:val="0D0D0D" w:themeColor="text1" w:themeTint="F2"/>
+        </w:rPr>
+        <w:t xml:space="preserve"> cor(melb_data_subset$Distance, melb_data_subset$Price_in_million,</w:t>
+      </w:r>
+    </w:p>
+    <w:p>
+      <w:pPr>
+        <w:pStyle w:val="ListParagraph"/>
+        <w:ind w:left="1800"/>
+        <w:rPr>
+          <w:rFonts w:ascii="Times New Roman" w:eastAsia="Times New Roman" w:hAnsi="Times New Roman" w:cs="Times New Roman"/>
+          <w:color w:val="0D0D0D" w:themeColor="text1" w:themeTint="F2"/>
+        </w:rPr>
+      </w:pPr>
+      <w:r>
+        <w:rPr>
+          <w:rFonts w:ascii="Times New Roman" w:eastAsia="Times New Roman" w:hAnsi="Times New Roman" w:cs="Times New Roman"/>
+          <w:color w:val="0D0D0D" w:themeColor="text1" w:themeTint="F2"/>
+        </w:rPr>
+        <w:t xml:space="preserve">     method = "pearson")</w:t>
+      </w:r>
+    </w:p>
+    <w:p>
+      <w:pPr>
+        <w:pStyle w:val="ListParagraph"/>
+        <w:ind w:left="1800"/>
+        <w:rPr>
+          <w:rFonts w:ascii="Times New Roman" w:eastAsia="Times New Roman" w:hAnsi="Times New Roman" w:cs="Times New Roman"/>
+          <w:color w:val="0D0D0D" w:themeColor="text1" w:themeTint="F2"/>
+        </w:rPr>
+      </w:pPr>
+      <w:r>
+        <w:rPr>
+          <w:rFonts w:ascii="Times New Roman" w:eastAsia="Times New Roman" w:hAnsi="Times New Roman" w:cs="Times New Roman"/>
+          <w:color w:val="0D0D0D" w:themeColor="text1" w:themeTint="F2"/>
+        </w:rPr>
+        <w:t xml:space="preserve"> cor.test(melb_data_subset$Distance, melb_data_subset$Price_in_million)</w:t>
+      </w:r>
+    </w:p>
+    <w:p>
+      <w:pPr>
+        <w:pStyle w:val="ListParagraph"/>
+        <w:ind w:left="1800"/>
+        <w:rPr>
+          <w:rFonts w:ascii="Times New Roman" w:eastAsia="Times New Roman" w:hAnsi="Times New Roman" w:cs="Times New Roman"/>
+          <w:color w:val="0D0D0D" w:themeColor="text1" w:themeTint="F2"/>
+        </w:rPr>
+      </w:pPr>
+      <w:r>
+        <w:rPr>
+          <w:rFonts w:ascii="Times New Roman" w:eastAsia="Times New Roman" w:hAnsi="Times New Roman" w:cs="Times New Roman"/>
+          <w:color w:val="0D0D0D" w:themeColor="text1" w:themeTint="F2"/>
+        </w:rPr>
+        <w:t xml:space="preserve"> #Performing Kendall correlation test to check statistical significance of the relationship</w:t>
+      </w:r>
+    </w:p>
+    <w:p>
+      <w:pPr>
+        <w:pStyle w:val="ListParagraph"/>
+        <w:ind w:left="1800"/>
+        <w:rPr>
+          <w:rFonts w:ascii="Times New Roman" w:eastAsia="Times New Roman" w:hAnsi="Times New Roman" w:cs="Times New Roman"/>
+          <w:color w:val="0D0D0D" w:themeColor="text1" w:themeTint="F2"/>
+        </w:rPr>
+      </w:pPr>
+      <w:r>
+        <w:rPr>
+          <w:rFonts w:ascii="Times New Roman" w:eastAsia="Times New Roman" w:hAnsi="Times New Roman" w:cs="Times New Roman"/>
+          <w:color w:val="0D0D0D" w:themeColor="text1" w:themeTint="F2"/>
+        </w:rPr>
+        <w:t xml:space="preserve"> cor(melb_data_subset$Distance, melb_data_subset$Price_in_million,</w:t>
+      </w:r>
+    </w:p>
+    <w:p>
+      <w:pPr>
+        <w:pStyle w:val="ListParagraph"/>
+        <w:ind w:left="1800"/>
+        <w:rPr>
+          <w:rFonts w:ascii="Times New Roman" w:eastAsia="Times New Roman" w:hAnsi="Times New Roman" w:cs="Times New Roman"/>
+          <w:color w:val="0D0D0D" w:themeColor="text1" w:themeTint="F2"/>
+        </w:rPr>
+      </w:pPr>
+      <w:r>
+        <w:rPr>
+          <w:rFonts w:ascii="Times New Roman" w:eastAsia="Times New Roman" w:hAnsi="Times New Roman" w:cs="Times New Roman"/>
+          <w:color w:val="0D0D0D" w:themeColor="text1" w:themeTint="F2"/>
+        </w:rPr>
+        <w:t xml:space="preserve">     method = "kendall")</w:t>
+      </w:r>
+    </w:p>
+    <w:p>
+      <w:pPr>
+        <w:pStyle w:val="ListParagraph"/>
+        <w:ind w:left="1800"/>
+        <w:rPr>
+          <w:rFonts w:ascii="Times New Roman" w:eastAsia="Times New Roman" w:hAnsi="Times New Roman" w:cs="Times New Roman"/>
+          <w:color w:val="0D0D0D" w:themeColor="text1" w:themeTint="F2"/>
+        </w:rPr>
+      </w:pPr>
+      <w:r>
+        <w:rPr>
+          <w:rFonts w:ascii="Times New Roman" w:eastAsia="Times New Roman" w:hAnsi="Times New Roman" w:cs="Times New Roman"/>
+          <w:color w:val="0D0D0D" w:themeColor="text1" w:themeTint="F2"/>
+        </w:rPr>
         <w:t xml:space="preserve"> </w:t>
       </w:r>
-      <w:proofErr w:type="spellStart"/>
-      <w:proofErr w:type="gramStart"/>
-      <w:r>
-        <w:rPr>
-          <w:rFonts w:ascii="Times New Roman" w:eastAsia="Times New Roman" w:hAnsi="Times New Roman" w:cs="Times New Roman"/>
-          <w:color w:val="0D0D0D" w:themeColor="text1" w:themeTint="F2"/>
-        </w:rPr>
-        <w:t>dev.off</w:t>
-      </w:r>
-      <w:proofErr w:type="spellEnd"/>
-      <w:r>
-        <w:rPr>
-          <w:rFonts w:ascii="Times New Roman" w:eastAsia="Times New Roman" w:hAnsi="Times New Roman" w:cs="Times New Roman"/>
-          <w:color w:val="0D0D0D" w:themeColor="text1" w:themeTint="F2"/>
-        </w:rPr>
-        <w:t>(</w:t>
-      </w:r>
-      <w:proofErr w:type="gramEnd"/>
-      <w:r>
-        <w:rPr>
-          <w:rFonts w:ascii="Times New Roman" w:eastAsia="Times New Roman" w:hAnsi="Times New Roman" w:cs="Times New Roman"/>
-          <w:color w:val="0D0D0D" w:themeColor="text1" w:themeTint="F2"/>
-        </w:rPr>
-        <w:t>)</w:t>
-      </w:r>
     </w:p>
     <w:p>
       <w:pPr>
@@ -10083,7 +8782,7 @@
           <w:rFonts w:ascii="Times New Roman" w:eastAsia="Times New Roman" w:hAnsi="Times New Roman" w:cs="Times New Roman"/>
           <w:color w:val="0D0D0D" w:themeColor="text1" w:themeTint="F2"/>
         </w:rPr>
-        <w:t xml:space="preserve"> </w:t>
+        <w:t xml:space="preserve"> cor.test(x, y, method="pearson")</w:t>
       </w:r>
     </w:p>
     <w:p>
@@ -10100,429 +8799,7 @@
           <w:rFonts w:ascii="Times New Roman" w:eastAsia="Times New Roman" w:hAnsi="Times New Roman" w:cs="Times New Roman"/>
           <w:color w:val="0D0D0D" w:themeColor="text1" w:themeTint="F2"/>
         </w:rPr>
-        <w:t xml:space="preserve"> #Performing Pearson correlation test to check statistical significance of the relationship</w:t>
-      </w:r>
-    </w:p>
-    <w:p>
-      <w:pPr>
-        <w:pStyle w:val="ListParagraph"/>
-        <w:ind w:left="1800"/>
-        <w:rPr>
-          <w:rFonts w:ascii="Times New Roman" w:eastAsia="Times New Roman" w:hAnsi="Times New Roman" w:cs="Times New Roman"/>
-          <w:color w:val="0D0D0D" w:themeColor="text1" w:themeTint="F2"/>
-        </w:rPr>
-      </w:pPr>
-      <w:r>
-        <w:rPr>
-          <w:rFonts w:ascii="Times New Roman" w:eastAsia="Times New Roman" w:hAnsi="Times New Roman" w:cs="Times New Roman"/>
-          <w:color w:val="0D0D0D" w:themeColor="text1" w:themeTint="F2"/>
-        </w:rPr>
-        <w:t xml:space="preserve"> </w:t>
-      </w:r>
-      <w:proofErr w:type="spellStart"/>
-      <w:proofErr w:type="gramStart"/>
-      <w:r>
-        <w:rPr>
-          <w:rFonts w:ascii="Times New Roman" w:eastAsia="Times New Roman" w:hAnsi="Times New Roman" w:cs="Times New Roman"/>
-          <w:color w:val="0D0D0D" w:themeColor="text1" w:themeTint="F2"/>
-        </w:rPr>
-        <w:t>cor</w:t>
-      </w:r>
-      <w:proofErr w:type="spellEnd"/>
-      <w:r>
-        <w:rPr>
-          <w:rFonts w:ascii="Times New Roman" w:eastAsia="Times New Roman" w:hAnsi="Times New Roman" w:cs="Times New Roman"/>
-          <w:color w:val="0D0D0D" w:themeColor="text1" w:themeTint="F2"/>
-        </w:rPr>
-        <w:t>(</w:t>
-      </w:r>
-      <w:proofErr w:type="spellStart"/>
-      <w:proofErr w:type="gramEnd"/>
-      <w:r>
-        <w:rPr>
-          <w:rFonts w:ascii="Times New Roman" w:eastAsia="Times New Roman" w:hAnsi="Times New Roman" w:cs="Times New Roman"/>
-          <w:color w:val="0D0D0D" w:themeColor="text1" w:themeTint="F2"/>
-        </w:rPr>
-        <w:t>melb_data_subset$Distance</w:t>
-      </w:r>
-      <w:proofErr w:type="spellEnd"/>
-      <w:r>
-        <w:rPr>
-          <w:rFonts w:ascii="Times New Roman" w:eastAsia="Times New Roman" w:hAnsi="Times New Roman" w:cs="Times New Roman"/>
-          <w:color w:val="0D0D0D" w:themeColor="text1" w:themeTint="F2"/>
-        </w:rPr>
-        <w:t xml:space="preserve">, </w:t>
-      </w:r>
-      <w:proofErr w:type="spellStart"/>
-      <w:r>
-        <w:rPr>
-          <w:rFonts w:ascii="Times New Roman" w:eastAsia="Times New Roman" w:hAnsi="Times New Roman" w:cs="Times New Roman"/>
-          <w:color w:val="0D0D0D" w:themeColor="text1" w:themeTint="F2"/>
-        </w:rPr>
-        <w:t>melb_data_subset$Price_in_million</w:t>
-      </w:r>
-      <w:proofErr w:type="spellEnd"/>
-      <w:r>
-        <w:rPr>
-          <w:rFonts w:ascii="Times New Roman" w:eastAsia="Times New Roman" w:hAnsi="Times New Roman" w:cs="Times New Roman"/>
-          <w:color w:val="0D0D0D" w:themeColor="text1" w:themeTint="F2"/>
-        </w:rPr>
-        <w:t>,</w:t>
-      </w:r>
-    </w:p>
-    <w:p>
-      <w:pPr>
-        <w:pStyle w:val="ListParagraph"/>
-        <w:ind w:left="1800"/>
-        <w:rPr>
-          <w:rFonts w:ascii="Times New Roman" w:eastAsia="Times New Roman" w:hAnsi="Times New Roman" w:cs="Times New Roman"/>
-          <w:color w:val="0D0D0D" w:themeColor="text1" w:themeTint="F2"/>
-        </w:rPr>
-      </w:pPr>
-      <w:r>
-        <w:rPr>
-          <w:rFonts w:ascii="Times New Roman" w:eastAsia="Times New Roman" w:hAnsi="Times New Roman" w:cs="Times New Roman"/>
-          <w:color w:val="0D0D0D" w:themeColor="text1" w:themeTint="F2"/>
-        </w:rPr>
-        <w:t xml:space="preserve">     method = "</w:t>
-      </w:r>
-      <w:proofErr w:type="spellStart"/>
-      <w:r>
-        <w:rPr>
-          <w:rFonts w:ascii="Times New Roman" w:eastAsia="Times New Roman" w:hAnsi="Times New Roman" w:cs="Times New Roman"/>
-          <w:color w:val="0D0D0D" w:themeColor="text1" w:themeTint="F2"/>
-        </w:rPr>
-        <w:t>pearson</w:t>
-      </w:r>
-      <w:proofErr w:type="spellEnd"/>
-      <w:r>
-        <w:rPr>
-          <w:rFonts w:ascii="Times New Roman" w:eastAsia="Times New Roman" w:hAnsi="Times New Roman" w:cs="Times New Roman"/>
-          <w:color w:val="0D0D0D" w:themeColor="text1" w:themeTint="F2"/>
-        </w:rPr>
-        <w:t>")</w:t>
-      </w:r>
-    </w:p>
-    <w:p>
-      <w:pPr>
-        <w:pStyle w:val="ListParagraph"/>
-        <w:ind w:left="1800"/>
-        <w:rPr>
-          <w:rFonts w:ascii="Times New Roman" w:eastAsia="Times New Roman" w:hAnsi="Times New Roman" w:cs="Times New Roman"/>
-          <w:color w:val="0D0D0D" w:themeColor="text1" w:themeTint="F2"/>
-        </w:rPr>
-      </w:pPr>
-      <w:r>
-        <w:rPr>
-          <w:rFonts w:ascii="Times New Roman" w:eastAsia="Times New Roman" w:hAnsi="Times New Roman" w:cs="Times New Roman"/>
-          <w:color w:val="0D0D0D" w:themeColor="text1" w:themeTint="F2"/>
-        </w:rPr>
-        <w:t xml:space="preserve"> </w:t>
-      </w:r>
-      <w:proofErr w:type="spellStart"/>
-      <w:r>
-        <w:rPr>
-          <w:rFonts w:ascii="Times New Roman" w:eastAsia="Times New Roman" w:hAnsi="Times New Roman" w:cs="Times New Roman"/>
-          <w:color w:val="0D0D0D" w:themeColor="text1" w:themeTint="F2"/>
-        </w:rPr>
-        <w:t>cor.</w:t>
-      </w:r>
-      <w:proofErr w:type="gramStart"/>
-      <w:r>
-        <w:rPr>
-          <w:rFonts w:ascii="Times New Roman" w:eastAsia="Times New Roman" w:hAnsi="Times New Roman" w:cs="Times New Roman"/>
-          <w:color w:val="0D0D0D" w:themeColor="text1" w:themeTint="F2"/>
-        </w:rPr>
-        <w:t>test</w:t>
-      </w:r>
-      <w:proofErr w:type="spellEnd"/>
-      <w:r>
-        <w:rPr>
-          <w:rFonts w:ascii="Times New Roman" w:eastAsia="Times New Roman" w:hAnsi="Times New Roman" w:cs="Times New Roman"/>
-          <w:color w:val="0D0D0D" w:themeColor="text1" w:themeTint="F2"/>
-        </w:rPr>
-        <w:t>(</w:t>
-      </w:r>
-      <w:proofErr w:type="spellStart"/>
-      <w:proofErr w:type="gramEnd"/>
-      <w:r>
-        <w:rPr>
-          <w:rFonts w:ascii="Times New Roman" w:eastAsia="Times New Roman" w:hAnsi="Times New Roman" w:cs="Times New Roman"/>
-          <w:color w:val="0D0D0D" w:themeColor="text1" w:themeTint="F2"/>
-        </w:rPr>
-        <w:t>melb_data_subset$Distance</w:t>
-      </w:r>
-      <w:proofErr w:type="spellEnd"/>
-      <w:r>
-        <w:rPr>
-          <w:rFonts w:ascii="Times New Roman" w:eastAsia="Times New Roman" w:hAnsi="Times New Roman" w:cs="Times New Roman"/>
-          <w:color w:val="0D0D0D" w:themeColor="text1" w:themeTint="F2"/>
-        </w:rPr>
-        <w:t xml:space="preserve">, </w:t>
-      </w:r>
-      <w:proofErr w:type="spellStart"/>
-      <w:r>
-        <w:rPr>
-          <w:rFonts w:ascii="Times New Roman" w:eastAsia="Times New Roman" w:hAnsi="Times New Roman" w:cs="Times New Roman"/>
-          <w:color w:val="0D0D0D" w:themeColor="text1" w:themeTint="F2"/>
-        </w:rPr>
-        <w:t>melb_data_subset$Price_in_million</w:t>
-      </w:r>
-      <w:proofErr w:type="spellEnd"/>
-      <w:r>
-        <w:rPr>
-          <w:rFonts w:ascii="Times New Roman" w:eastAsia="Times New Roman" w:hAnsi="Times New Roman" w:cs="Times New Roman"/>
-          <w:color w:val="0D0D0D" w:themeColor="text1" w:themeTint="F2"/>
-        </w:rPr>
-        <w:t>)</w:t>
-      </w:r>
-    </w:p>
-    <w:p>
-      <w:pPr>
-        <w:pStyle w:val="ListParagraph"/>
-        <w:ind w:left="1800"/>
-        <w:rPr>
-          <w:rFonts w:ascii="Times New Roman" w:eastAsia="Times New Roman" w:hAnsi="Times New Roman" w:cs="Times New Roman"/>
-          <w:color w:val="0D0D0D" w:themeColor="text1" w:themeTint="F2"/>
-        </w:rPr>
-      </w:pPr>
-      <w:r>
-        <w:rPr>
-          <w:rFonts w:ascii="Times New Roman" w:eastAsia="Times New Roman" w:hAnsi="Times New Roman" w:cs="Times New Roman"/>
-          <w:color w:val="0D0D0D" w:themeColor="text1" w:themeTint="F2"/>
-        </w:rPr>
-        <w:t xml:space="preserve"> #Performing Kendall correlation test to check statistical significance of the relationship</w:t>
-      </w:r>
-    </w:p>
-    <w:p>
-      <w:pPr>
-        <w:pStyle w:val="ListParagraph"/>
-        <w:ind w:left="1800"/>
-        <w:rPr>
-          <w:rFonts w:ascii="Times New Roman" w:eastAsia="Times New Roman" w:hAnsi="Times New Roman" w:cs="Times New Roman"/>
-          <w:color w:val="0D0D0D" w:themeColor="text1" w:themeTint="F2"/>
-        </w:rPr>
-      </w:pPr>
-      <w:r>
-        <w:rPr>
-          <w:rFonts w:ascii="Times New Roman" w:eastAsia="Times New Roman" w:hAnsi="Times New Roman" w:cs="Times New Roman"/>
-          <w:color w:val="0D0D0D" w:themeColor="text1" w:themeTint="F2"/>
-        </w:rPr>
-        <w:t xml:space="preserve"> </w:t>
-      </w:r>
-      <w:proofErr w:type="spellStart"/>
-      <w:proofErr w:type="gramStart"/>
-      <w:r>
-        <w:rPr>
-          <w:rFonts w:ascii="Times New Roman" w:eastAsia="Times New Roman" w:hAnsi="Times New Roman" w:cs="Times New Roman"/>
-          <w:color w:val="0D0D0D" w:themeColor="text1" w:themeTint="F2"/>
-        </w:rPr>
-        <w:t>cor</w:t>
-      </w:r>
-      <w:proofErr w:type="spellEnd"/>
-      <w:r>
-        <w:rPr>
-          <w:rFonts w:ascii="Times New Roman" w:eastAsia="Times New Roman" w:hAnsi="Times New Roman" w:cs="Times New Roman"/>
-          <w:color w:val="0D0D0D" w:themeColor="text1" w:themeTint="F2"/>
-        </w:rPr>
-        <w:t>(</w:t>
-      </w:r>
-      <w:proofErr w:type="spellStart"/>
-      <w:proofErr w:type="gramEnd"/>
-      <w:r>
-        <w:rPr>
-          <w:rFonts w:ascii="Times New Roman" w:eastAsia="Times New Roman" w:hAnsi="Times New Roman" w:cs="Times New Roman"/>
-          <w:color w:val="0D0D0D" w:themeColor="text1" w:themeTint="F2"/>
-        </w:rPr>
-        <w:t>melb_data_subset$Distance</w:t>
-      </w:r>
-      <w:proofErr w:type="spellEnd"/>
-      <w:r>
-        <w:rPr>
-          <w:rFonts w:ascii="Times New Roman" w:eastAsia="Times New Roman" w:hAnsi="Times New Roman" w:cs="Times New Roman"/>
-          <w:color w:val="0D0D0D" w:themeColor="text1" w:themeTint="F2"/>
-        </w:rPr>
-        <w:t xml:space="preserve">, </w:t>
-      </w:r>
-      <w:proofErr w:type="spellStart"/>
-      <w:r>
-        <w:rPr>
-          <w:rFonts w:ascii="Times New Roman" w:eastAsia="Times New Roman" w:hAnsi="Times New Roman" w:cs="Times New Roman"/>
-          <w:color w:val="0D0D0D" w:themeColor="text1" w:themeTint="F2"/>
-        </w:rPr>
-        <w:t>melb_data_subset$Price_in_million</w:t>
-      </w:r>
-      <w:proofErr w:type="spellEnd"/>
-      <w:r>
-        <w:rPr>
-          <w:rFonts w:ascii="Times New Roman" w:eastAsia="Times New Roman" w:hAnsi="Times New Roman" w:cs="Times New Roman"/>
-          <w:color w:val="0D0D0D" w:themeColor="text1" w:themeTint="F2"/>
-        </w:rPr>
-        <w:t>,</w:t>
-      </w:r>
-    </w:p>
-    <w:p>
-      <w:pPr>
-        <w:pStyle w:val="ListParagraph"/>
-        <w:ind w:left="1800"/>
-        <w:rPr>
-          <w:rFonts w:ascii="Times New Roman" w:eastAsia="Times New Roman" w:hAnsi="Times New Roman" w:cs="Times New Roman"/>
-          <w:color w:val="0D0D0D" w:themeColor="text1" w:themeTint="F2"/>
-        </w:rPr>
-      </w:pPr>
-      <w:r>
-        <w:rPr>
-          <w:rFonts w:ascii="Times New Roman" w:eastAsia="Times New Roman" w:hAnsi="Times New Roman" w:cs="Times New Roman"/>
-          <w:color w:val="0D0D0D" w:themeColor="text1" w:themeTint="F2"/>
-        </w:rPr>
-        <w:t xml:space="preserve">     method = "</w:t>
-      </w:r>
-      <w:proofErr w:type="spellStart"/>
-      <w:r>
-        <w:rPr>
-          <w:rFonts w:ascii="Times New Roman" w:eastAsia="Times New Roman" w:hAnsi="Times New Roman" w:cs="Times New Roman"/>
-          <w:color w:val="0D0D0D" w:themeColor="text1" w:themeTint="F2"/>
-        </w:rPr>
-        <w:t>kendall</w:t>
-      </w:r>
-      <w:proofErr w:type="spellEnd"/>
-      <w:r>
-        <w:rPr>
-          <w:rFonts w:ascii="Times New Roman" w:eastAsia="Times New Roman" w:hAnsi="Times New Roman" w:cs="Times New Roman"/>
-          <w:color w:val="0D0D0D" w:themeColor="text1" w:themeTint="F2"/>
-        </w:rPr>
-        <w:t>")</w:t>
-      </w:r>
-    </w:p>
-    <w:p>
-      <w:pPr>
-        <w:pStyle w:val="ListParagraph"/>
-        <w:ind w:left="1800"/>
-        <w:rPr>
-          <w:rFonts w:ascii="Times New Roman" w:eastAsia="Times New Roman" w:hAnsi="Times New Roman" w:cs="Times New Roman"/>
-          <w:color w:val="0D0D0D" w:themeColor="text1" w:themeTint="F2"/>
-        </w:rPr>
-      </w:pPr>
-      <w:r>
-        <w:rPr>
-          <w:rFonts w:ascii="Times New Roman" w:eastAsia="Times New Roman" w:hAnsi="Times New Roman" w:cs="Times New Roman"/>
-          <w:color w:val="0D0D0D" w:themeColor="text1" w:themeTint="F2"/>
-        </w:rPr>
-        <w:t xml:space="preserve"> </w:t>
-      </w:r>
-    </w:p>
-    <w:p>
-      <w:pPr>
-        <w:pStyle w:val="ListParagraph"/>
-        <w:ind w:left="1800"/>
-        <w:rPr>
-          <w:rFonts w:ascii="Times New Roman" w:eastAsia="Times New Roman" w:hAnsi="Times New Roman" w:cs="Times New Roman"/>
-          <w:color w:val="0D0D0D" w:themeColor="text1" w:themeTint="F2"/>
-        </w:rPr>
-      </w:pPr>
-      <w:r>
-        <w:rPr>
-          <w:rFonts w:ascii="Times New Roman" w:eastAsia="Times New Roman" w:hAnsi="Times New Roman" w:cs="Times New Roman"/>
-          <w:color w:val="0D0D0D" w:themeColor="text1" w:themeTint="F2"/>
-        </w:rPr>
-        <w:t xml:space="preserve"> </w:t>
-      </w:r>
-      <w:proofErr w:type="spellStart"/>
-      <w:r>
-        <w:rPr>
-          <w:rFonts w:ascii="Times New Roman" w:eastAsia="Times New Roman" w:hAnsi="Times New Roman" w:cs="Times New Roman"/>
-          <w:color w:val="0D0D0D" w:themeColor="text1" w:themeTint="F2"/>
-        </w:rPr>
-        <w:t>cor.</w:t>
-      </w:r>
-      <w:proofErr w:type="gramStart"/>
-      <w:r>
-        <w:rPr>
-          <w:rFonts w:ascii="Times New Roman" w:eastAsia="Times New Roman" w:hAnsi="Times New Roman" w:cs="Times New Roman"/>
-          <w:color w:val="0D0D0D" w:themeColor="text1" w:themeTint="F2"/>
-        </w:rPr>
-        <w:t>test</w:t>
-      </w:r>
-      <w:proofErr w:type="spellEnd"/>
-      <w:r>
-        <w:rPr>
-          <w:rFonts w:ascii="Times New Roman" w:eastAsia="Times New Roman" w:hAnsi="Times New Roman" w:cs="Times New Roman"/>
-          <w:color w:val="0D0D0D" w:themeColor="text1" w:themeTint="F2"/>
-        </w:rPr>
-        <w:t>(</w:t>
-      </w:r>
-      <w:proofErr w:type="gramEnd"/>
-      <w:r>
-        <w:rPr>
-          <w:rFonts w:ascii="Times New Roman" w:eastAsia="Times New Roman" w:hAnsi="Times New Roman" w:cs="Times New Roman"/>
-          <w:color w:val="0D0D0D" w:themeColor="text1" w:themeTint="F2"/>
-        </w:rPr>
-        <w:t>x, y, method="</w:t>
-      </w:r>
-      <w:proofErr w:type="spellStart"/>
-      <w:r>
-        <w:rPr>
-          <w:rFonts w:ascii="Times New Roman" w:eastAsia="Times New Roman" w:hAnsi="Times New Roman" w:cs="Times New Roman"/>
-          <w:color w:val="0D0D0D" w:themeColor="text1" w:themeTint="F2"/>
-        </w:rPr>
-        <w:t>pearson</w:t>
-      </w:r>
-      <w:proofErr w:type="spellEnd"/>
-      <w:r>
-        <w:rPr>
-          <w:rFonts w:ascii="Times New Roman" w:eastAsia="Times New Roman" w:hAnsi="Times New Roman" w:cs="Times New Roman"/>
-          <w:color w:val="0D0D0D" w:themeColor="text1" w:themeTint="F2"/>
-        </w:rPr>
-        <w:t>")</w:t>
-      </w:r>
-    </w:p>
-    <w:p>
-      <w:pPr>
-        <w:pStyle w:val="ListParagraph"/>
-        <w:ind w:left="1800"/>
-        <w:rPr>
-          <w:rFonts w:ascii="Times New Roman" w:eastAsia="Times New Roman" w:hAnsi="Times New Roman" w:cs="Times New Roman"/>
-          <w:color w:val="0D0D0D" w:themeColor="text1" w:themeTint="F2"/>
-        </w:rPr>
-      </w:pPr>
-      <w:r>
-        <w:rPr>
-          <w:rFonts w:ascii="Times New Roman" w:eastAsia="Times New Roman" w:hAnsi="Times New Roman" w:cs="Times New Roman"/>
-          <w:color w:val="0D0D0D" w:themeColor="text1" w:themeTint="F2"/>
-        </w:rPr>
-        <w:t xml:space="preserve"> </w:t>
-      </w:r>
-      <w:proofErr w:type="spellStart"/>
-      <w:r>
-        <w:rPr>
-          <w:rFonts w:ascii="Times New Roman" w:eastAsia="Times New Roman" w:hAnsi="Times New Roman" w:cs="Times New Roman"/>
-          <w:color w:val="0D0D0D" w:themeColor="text1" w:themeTint="F2"/>
-        </w:rPr>
-        <w:t>cor.</w:t>
-      </w:r>
-      <w:proofErr w:type="gramStart"/>
-      <w:r>
-        <w:rPr>
-          <w:rFonts w:ascii="Times New Roman" w:eastAsia="Times New Roman" w:hAnsi="Times New Roman" w:cs="Times New Roman"/>
-          <w:color w:val="0D0D0D" w:themeColor="text1" w:themeTint="F2"/>
-        </w:rPr>
-        <w:t>test</w:t>
-      </w:r>
-      <w:proofErr w:type="spellEnd"/>
-      <w:r>
-        <w:rPr>
-          <w:rFonts w:ascii="Times New Roman" w:eastAsia="Times New Roman" w:hAnsi="Times New Roman" w:cs="Times New Roman"/>
-          <w:color w:val="0D0D0D" w:themeColor="text1" w:themeTint="F2"/>
-        </w:rPr>
-        <w:t>(</w:t>
-      </w:r>
-      <w:proofErr w:type="gramEnd"/>
-      <w:r>
-        <w:rPr>
-          <w:rFonts w:ascii="Times New Roman" w:eastAsia="Times New Roman" w:hAnsi="Times New Roman" w:cs="Times New Roman"/>
-          <w:color w:val="0D0D0D" w:themeColor="text1" w:themeTint="F2"/>
-        </w:rPr>
-        <w:t>x, y, method="spearman")</w:t>
+        <w:t xml:space="preserve"> cor.test(x, y, method="spearman")</w:t>
       </w:r>
     </w:p>
     <w:p>
@@ -10729,21 +9006,12 @@
         </w:rPr>
         <w:t xml:space="preserve"> </w:t>
       </w:r>
-      <w:proofErr w:type="spellStart"/>
       <w:r>
         <w:rPr>
           <w:rFonts w:ascii="Times New Roman" w:eastAsia="Times New Roman" w:hAnsi="Times New Roman" w:cs="Times New Roman"/>
           <w:color w:val="333333"/>
         </w:rPr>
-        <w:t>kendall</w:t>
-      </w:r>
-      <w:proofErr w:type="spellEnd"/>
-      <w:r>
-        <w:rPr>
-          <w:rFonts w:ascii="Times New Roman" w:eastAsia="Times New Roman" w:hAnsi="Times New Roman" w:cs="Times New Roman"/>
-          <w:color w:val="333333"/>
-        </w:rPr>
-        <w:t xml:space="preserve"> and spearman correlation</w:t>
+        <w:t>kendall and spearman correlation</w:t>
       </w:r>
     </w:p>
     <w:p>
@@ -11163,25 +9431,32 @@
           <w:rFonts w:ascii="Times New Roman" w:eastAsia="Times New Roman" w:hAnsi="Times New Roman" w:cs="Times New Roman"/>
           <w:color w:val="333333"/>
         </w:rPr>
-        <w:t xml:space="preserve">    updated table of </w:t>
-      </w:r>
-      <w:proofErr w:type="spellStart"/>
-      <w:proofErr w:type="gramStart"/>
-      <w:r>
+        <w:t xml:space="preserve">    updated table of contents,page numbers and removed duplicated lines in R code</w:t>
+      </w:r>
+    </w:p>
+    <w:p>
+      <w:pPr>
+        <w:ind w:left="1080"/>
         <w:rPr>
           <w:rFonts w:ascii="Times New Roman" w:eastAsia="Times New Roman" w:hAnsi="Times New Roman" w:cs="Times New Roman"/>
           <w:color w:val="333333"/>
         </w:rPr>
-        <w:t>contents,page</w:t>
-      </w:r>
-      <w:proofErr w:type="spellEnd"/>
-      <w:proofErr w:type="gramEnd"/>
-      <w:r>
+      </w:pPr>
+    </w:p>
+    <w:p>
+      <w:pPr>
+        <w:ind w:left="1080"/>
         <w:rPr>
           <w:rFonts w:ascii="Times New Roman" w:eastAsia="Times New Roman" w:hAnsi="Times New Roman" w:cs="Times New Roman"/>
           <w:color w:val="333333"/>
         </w:rPr>
-        <w:t xml:space="preserve"> numbers and removed duplicated lines in R code</w:t>
+      </w:pPr>
+      <w:r>
+        <w:rPr>
+          <w:rFonts w:ascii="Times New Roman" w:eastAsia="Times New Roman" w:hAnsi="Times New Roman" w:cs="Times New Roman"/>
+          <w:color w:val="333333"/>
+        </w:rPr>
+        <w:t>commit 35fa9b9529e58fca887baeed42de547d9d830101</w:t>
       </w:r>
     </w:p>
     <w:p>
@@ -11192,6 +9467,13 @@
           <w:color w:val="333333"/>
         </w:rPr>
       </w:pPr>
+      <w:r>
+        <w:rPr>
+          <w:rFonts w:ascii="Times New Roman" w:eastAsia="Times New Roman" w:hAnsi="Times New Roman" w:cs="Times New Roman"/>
+          <w:color w:val="333333"/>
+        </w:rPr>
+        <w:t>Merge: f9026b0 702530c</w:t>
+      </w:r>
     </w:p>
     <w:p>
       <w:pPr>
@@ -11206,7 +9488,7 @@
           <w:rFonts w:ascii="Times New Roman" w:eastAsia="Times New Roman" w:hAnsi="Times New Roman" w:cs="Times New Roman"/>
           <w:color w:val="333333"/>
         </w:rPr>
-        <w:t>commit 35fa9b9529e58fca887baeed42de547d9d830101</w:t>
+        <w:t>Author: Shah-Ahmed7 &lt;sa25agr@herts.ac.uk&gt;</w:t>
       </w:r>
     </w:p>
     <w:p>
@@ -11222,7 +9504,7 @@
           <w:rFonts w:ascii="Times New Roman" w:eastAsia="Times New Roman" w:hAnsi="Times New Roman" w:cs="Times New Roman"/>
           <w:color w:val="333333"/>
         </w:rPr>
-        <w:t>Merge: f9026b0 702530c</w:t>
+        <w:t>Date:   Thu Dec 11 20:04:23 2025 +0000</w:t>
       </w:r>
     </w:p>
     <w:p>
@@ -11233,11 +9515,61 @@
           <w:color w:val="333333"/>
         </w:rPr>
       </w:pPr>
-      <w:r>
+    </w:p>
+    <w:p>
+      <w:pPr>
+        <w:ind w:left="1080"/>
         <w:rPr>
           <w:rFonts w:ascii="Times New Roman" w:eastAsia="Times New Roman" w:hAnsi="Times New Roman" w:cs="Times New Roman"/>
           <w:color w:val="333333"/>
         </w:rPr>
+      </w:pPr>
+      <w:r>
+        <w:rPr>
+          <w:rFonts w:ascii="Times New Roman" w:eastAsia="Times New Roman" w:hAnsi="Times New Roman" w:cs="Times New Roman"/>
+          <w:color w:val="333333"/>
+        </w:rPr>
+        <w:t xml:space="preserve">    done file arrangements</w:t>
+      </w:r>
+    </w:p>
+    <w:p>
+      <w:pPr>
+        <w:ind w:left="1080"/>
+        <w:rPr>
+          <w:rFonts w:ascii="Times New Roman" w:eastAsia="Times New Roman" w:hAnsi="Times New Roman" w:cs="Times New Roman"/>
+          <w:color w:val="333333"/>
+        </w:rPr>
+      </w:pPr>
+    </w:p>
+    <w:p>
+      <w:pPr>
+        <w:ind w:left="1080"/>
+        <w:rPr>
+          <w:rFonts w:ascii="Times New Roman" w:eastAsia="Times New Roman" w:hAnsi="Times New Roman" w:cs="Times New Roman"/>
+          <w:color w:val="333333"/>
+        </w:rPr>
+      </w:pPr>
+      <w:r>
+        <w:rPr>
+          <w:rFonts w:ascii="Times New Roman" w:eastAsia="Times New Roman" w:hAnsi="Times New Roman" w:cs="Times New Roman"/>
+          <w:color w:val="333333"/>
+        </w:rPr>
+        <w:t>commit f9026b0855007e7c091a9358746e51f38e669be1</w:t>
+      </w:r>
+    </w:p>
+    <w:p>
+      <w:pPr>
+        <w:ind w:left="1080"/>
+        <w:rPr>
+          <w:rFonts w:ascii="Times New Roman" w:eastAsia="Times New Roman" w:hAnsi="Times New Roman" w:cs="Times New Roman"/>
+          <w:color w:val="333333"/>
+        </w:rPr>
+      </w:pPr>
+      <w:r>
+        <w:rPr>
+          <w:rFonts w:ascii="Times New Roman" w:eastAsia="Times New Roman" w:hAnsi="Times New Roman" w:cs="Times New Roman"/>
+          <w:color w:val="333333"/>
+        </w:rPr>
         <w:t>Author: Shah-Ahmed7 &lt;sa25agr@herts.ac.uk&gt;</w:t>
       </w:r>
     </w:p>
@@ -11254,7 +9586,7 @@
           <w:rFonts w:ascii="Times New Roman" w:eastAsia="Times New Roman" w:hAnsi="Times New Roman" w:cs="Times New Roman"/>
           <w:color w:val="333333"/>
         </w:rPr>
-        <w:t>Date:   Thu Dec 11 20:04:23 2025 +0000</w:t>
+        <w:t>Date:   Thu Dec 11 19:59:45 2025 +0000</w:t>
       </w:r>
     </w:p>
     <w:p>
@@ -11279,7 +9611,7 @@
           <w:rFonts w:ascii="Times New Roman" w:eastAsia="Times New Roman" w:hAnsi="Times New Roman" w:cs="Times New Roman"/>
           <w:color w:val="333333"/>
         </w:rPr>
-        <w:t xml:space="preserve">    done file arrangements</w:t>
+        <w:t xml:space="preserve">    deleted duplicate doc file</w:t>
       </w:r>
     </w:p>
     <w:p>
@@ -11304,7 +9636,7 @@
           <w:rFonts w:ascii="Times New Roman" w:eastAsia="Times New Roman" w:hAnsi="Times New Roman" w:cs="Times New Roman"/>
           <w:color w:val="333333"/>
         </w:rPr>
-        <w:t>commit f9026b0855007e7c091a9358746e51f38e669be1</w:t>
+        <w:t>commit 702530cdd6cd61e9fab383e282fdde7f7b10d828</w:t>
       </w:r>
     </w:p>
     <w:p>
@@ -11336,7 +9668,7 @@
           <w:rFonts w:ascii="Times New Roman" w:eastAsia="Times New Roman" w:hAnsi="Times New Roman" w:cs="Times New Roman"/>
           <w:color w:val="333333"/>
         </w:rPr>
-        <w:t>Date:   Thu Dec 11 19:59:45 2025 +0000</w:t>
+        <w:t>Date:   Thu Dec 11 19:47:37 2025 +0000</w:t>
       </w:r>
     </w:p>
     <w:p>
@@ -11361,106 +9693,8 @@
           <w:rFonts w:ascii="Times New Roman" w:eastAsia="Times New Roman" w:hAnsi="Times New Roman" w:cs="Times New Roman"/>
           <w:color w:val="333333"/>
         </w:rPr>
-        <w:t xml:space="preserve">    deleted duplicate doc file</w:t>
-      </w:r>
-    </w:p>
-    <w:p>
-      <w:pPr>
-        <w:ind w:left="1080"/>
-        <w:rPr>
-          <w:rFonts w:ascii="Times New Roman" w:eastAsia="Times New Roman" w:hAnsi="Times New Roman" w:cs="Times New Roman"/>
-          <w:color w:val="333333"/>
-        </w:rPr>
-      </w:pPr>
-    </w:p>
-    <w:p>
-      <w:pPr>
-        <w:ind w:left="1080"/>
-        <w:rPr>
-          <w:rFonts w:ascii="Times New Roman" w:eastAsia="Times New Roman" w:hAnsi="Times New Roman" w:cs="Times New Roman"/>
-          <w:color w:val="333333"/>
-        </w:rPr>
-      </w:pPr>
-      <w:r>
-        <w:rPr>
-          <w:rFonts w:ascii="Times New Roman" w:eastAsia="Times New Roman" w:hAnsi="Times New Roman" w:cs="Times New Roman"/>
-          <w:color w:val="333333"/>
-        </w:rPr>
-        <w:t>commit 702530cdd6cd61e9fab383e282fdde7f7b10d828</w:t>
-      </w:r>
-    </w:p>
-    <w:p>
-      <w:pPr>
-        <w:ind w:left="1080"/>
-        <w:rPr>
-          <w:rFonts w:ascii="Times New Roman" w:eastAsia="Times New Roman" w:hAnsi="Times New Roman" w:cs="Times New Roman"/>
-          <w:color w:val="333333"/>
-        </w:rPr>
-      </w:pPr>
-      <w:r>
-        <w:rPr>
-          <w:rFonts w:ascii="Times New Roman" w:eastAsia="Times New Roman" w:hAnsi="Times New Roman" w:cs="Times New Roman"/>
-          <w:color w:val="333333"/>
-        </w:rPr>
-        <w:t>Author: Shah-Ahmed7 &lt;sa25agr@herts.ac.uk&gt;</w:t>
-      </w:r>
-    </w:p>
-    <w:p>
-      <w:pPr>
-        <w:ind w:left="1080"/>
-        <w:rPr>
-          <w:rFonts w:ascii="Times New Roman" w:eastAsia="Times New Roman" w:hAnsi="Times New Roman" w:cs="Times New Roman"/>
-          <w:color w:val="333333"/>
-        </w:rPr>
-      </w:pPr>
-      <w:r>
-        <w:rPr>
-          <w:rFonts w:ascii="Times New Roman" w:eastAsia="Times New Roman" w:hAnsi="Times New Roman" w:cs="Times New Roman"/>
-          <w:color w:val="333333"/>
-        </w:rPr>
-        <w:t>Date:   Thu Dec 11 19:47:37 2025 +0000</w:t>
-      </w:r>
-    </w:p>
-    <w:p>
-      <w:pPr>
-        <w:ind w:left="1080"/>
-        <w:rPr>
-          <w:rFonts w:ascii="Times New Roman" w:eastAsia="Times New Roman" w:hAnsi="Times New Roman" w:cs="Times New Roman"/>
-          <w:color w:val="333333"/>
-        </w:rPr>
-      </w:pPr>
-    </w:p>
-    <w:p>
-      <w:pPr>
-        <w:ind w:left="1080"/>
-        <w:rPr>
-          <w:rFonts w:ascii="Times New Roman" w:eastAsia="Times New Roman" w:hAnsi="Times New Roman" w:cs="Times New Roman"/>
-          <w:color w:val="333333"/>
-        </w:rPr>
-      </w:pPr>
-      <w:r>
-        <w:rPr>
-          <w:rFonts w:ascii="Times New Roman" w:eastAsia="Times New Roman" w:hAnsi="Times New Roman" w:cs="Times New Roman"/>
-          <w:color w:val="333333"/>
-        </w:rPr>
         <w:lastRenderedPageBreak/>
-        <w:t xml:space="preserve">    </w:t>
-      </w:r>
-      <w:proofErr w:type="gramStart"/>
-      <w:r>
-        <w:rPr>
-          <w:rFonts w:ascii="Times New Roman" w:eastAsia="Times New Roman" w:hAnsi="Times New Roman" w:cs="Times New Roman"/>
-          <w:color w:val="333333"/>
-        </w:rPr>
-        <w:t>Removed  research</w:t>
-      </w:r>
-      <w:proofErr w:type="gramEnd"/>
-      <w:r>
-        <w:rPr>
-          <w:rFonts w:ascii="Times New Roman" w:eastAsia="Times New Roman" w:hAnsi="Times New Roman" w:cs="Times New Roman"/>
-          <w:color w:val="333333"/>
-        </w:rPr>
-        <w:t xml:space="preserve"> question and analysis from README as they contradict with the original research question research</w:t>
+        <w:t xml:space="preserve">    Removed  research question and analysis from README as they contradict with the original research question research</w:t>
       </w:r>
     </w:p>
     <w:p>
@@ -15950,6 +14184,7 @@
   <w:style w:type="character" w:default="1" w:styleId="DefaultParagraphFont">
     <w:name w:val="Default Paragraph Font"/>
     <w:uiPriority w:val="1"/>
+    <w:semiHidden/>
     <w:unhideWhenUsed/>
   </w:style>
   <w:style w:type="table" w:default="1" w:styleId="TableNormal">

</xml_diff>